<commit_message>
Primeira tradução para delphi, e correção de alguns erros anteriores.
</commit_message>
<xml_diff>
--- a/Algoritmos Traduzidos/Pascal/PSI[ClaudiaJesus] - Tradução.docx
+++ b/Algoritmos Traduzidos/Pascal/PSI[ClaudiaJesus] - Tradução.docx
@@ -1,6 +1,6 @@
 
 <file path=word/document.xml><?xml version="1.0" encoding="utf-8"?>
-<w:document xmlns:wpc="http://schemas.microsoft.com/office/word/2010/wordprocessingCanvas" xmlns:mc="http://schemas.openxmlformats.org/markup-compatibility/2006" xmlns:o="urn:schemas-microsoft-com:office:office" xmlns:r="http://schemas.openxmlformats.org/officeDocument/2006/relationships" xmlns:m="http://schemas.openxmlformats.org/officeDocument/2006/math" xmlns:v="urn:schemas-microsoft-com:vml" xmlns:wp14="http://schemas.microsoft.com/office/word/2010/wordprocessingDrawing" xmlns:wp="http://schemas.openxmlformats.org/drawingml/2006/wordprocessingDrawing" xmlns:w10="urn:schemas-microsoft-com:office:word" xmlns:w="http://schemas.openxmlformats.org/wordprocessingml/2006/main" xmlns:w14="http://schemas.microsoft.com/office/word/2010/wordml" xmlns:wpg="http://schemas.microsoft.com/office/word/2010/wordprocessingGroup" xmlns:wpi="http://schemas.microsoft.com/office/word/2010/wordprocessingInk" xmlns:wne="http://schemas.microsoft.com/office/word/2006/wordml" xmlns:wps="http://schemas.microsoft.com/office/word/2010/wordprocessingShape" mc:Ignorable="w14 wp14">
+<w:document xmlns:wpc="http://schemas.microsoft.com/office/word/2010/wordprocessingCanvas" xmlns:mc="http://schemas.openxmlformats.org/markup-compatibility/2006" xmlns:o="urn:schemas-microsoft-com:office:office" xmlns:r="http://schemas.openxmlformats.org/officeDocument/2006/relationships" xmlns:m="http://schemas.openxmlformats.org/officeDocument/2006/math" xmlns:v="urn:schemas-microsoft-com:vml" xmlns:wp14="http://schemas.microsoft.com/office/word/2010/wordprocessingDrawing" xmlns:wp="http://schemas.openxmlformats.org/drawingml/2006/wordprocessingDrawing" xmlns:w10="urn:schemas-microsoft-com:office:word" xmlns:w="http://schemas.openxmlformats.org/wordprocessingml/2006/main" xmlns:w14="http://schemas.microsoft.com/office/word/2010/wordml" xmlns:w15="http://schemas.microsoft.com/office/word/2012/wordml" xmlns:wpg="http://schemas.microsoft.com/office/word/2010/wordprocessingGroup" xmlns:wpi="http://schemas.microsoft.com/office/word/2010/wordprocessingInk" xmlns:wne="http://schemas.microsoft.com/office/word/2006/wordml" xmlns:wps="http://schemas.microsoft.com/office/word/2010/wordprocessingShape" mc:Ignorable="w14 w15 wp14">
   <w:body>
     <w:p>
       <w:pPr>
@@ -336,7 +336,7 @@
           </mc:Choice>
           <mc:Fallback>
             <w:pict>
-              <v:shapetype id="_x0000_t202" coordsize="21600,21600" o:spt="202" path="m,l,21600r21600,l21600,xe">
+              <v:shapetype w14:anchorId="3F112146" id="_x0000_t202" coordsize="21600,21600" o:spt="202" path="m,l,21600r21600,l21600,xe">
                 <v:stroke joinstyle="miter"/>
                 <v:path gradientshapeok="t" o:connecttype="rect"/>
               </v:shapetype>
@@ -1032,7 +1032,7 @@
           </mc:Choice>
           <mc:Fallback>
             <w:pict>
-              <v:shape id="_x0000_s1027" type="#_x0000_t202" style="position:absolute;left:0;text-align:left;margin-left:29.6pt;margin-top:23.1pt;width:420.1pt;height:110.55pt;z-index:251663360;visibility:visible;mso-wrap-style:square;mso-width-percent:0;mso-height-percent:200;mso-wrap-distance-left:9pt;mso-wrap-distance-top:0;mso-wrap-distance-right:9pt;mso-wrap-distance-bottom:0;mso-position-horizontal:absolute;mso-position-horizontal-relative:text;mso-position-vertical:absolute;mso-position-vertical-relative:text;mso-width-percent:0;mso-height-percent:200;mso-width-relative:margin;mso-height-relative:margin;v-text-anchor:top" o:gfxdata="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">
+              <v:shape w14:anchorId="6CAF6666" id="_x0000_s1027" type="#_x0000_t202" style="position:absolute;left:0;text-align:left;margin-left:29.6pt;margin-top:23.1pt;width:420.1pt;height:110.55pt;z-index:251663360;visibility:visible;mso-wrap-style:square;mso-width-percent:0;mso-height-percent:200;mso-wrap-distance-left:9pt;mso-wrap-distance-top:0;mso-wrap-distance-right:9pt;mso-wrap-distance-bottom:0;mso-position-horizontal:absolute;mso-position-horizontal-relative:text;mso-position-vertical:absolute;mso-position-vertical-relative:text;mso-width-percent:0;mso-height-percent:200;mso-width-relative:margin;mso-height-relative:margin;v-text-anchor:top" o:gfxdata="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">
                 <v:textbox style="mso-fit-shape-to-text:t">
                   <w:txbxContent>
                     <w:p>
@@ -1841,7 +1841,7 @@
           </mc:Choice>
           <mc:Fallback>
             <w:pict>
-              <v:shape id="_x0000_s1028" type="#_x0000_t202" style="position:absolute;left:0;text-align:left;margin-left:34.05pt;margin-top:25.8pt;width:420.1pt;height:110.55pt;z-index:251665408;visibility:visible;mso-wrap-style:square;mso-width-percent:0;mso-height-percent:200;mso-wrap-distance-left:9pt;mso-wrap-distance-top:0;mso-wrap-distance-right:9pt;mso-wrap-distance-bottom:0;mso-position-horizontal:absolute;mso-position-horizontal-relative:text;mso-position-vertical:absolute;mso-position-vertical-relative:text;mso-width-percent:0;mso-height-percent:200;mso-width-relative:margin;mso-height-relative:margin;v-text-anchor:top" o:gfxdata="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">
+              <v:shape w14:anchorId="05943A87" id="_x0000_s1028" type="#_x0000_t202" style="position:absolute;left:0;text-align:left;margin-left:34.05pt;margin-top:25.8pt;width:420.1pt;height:110.55pt;z-index:251665408;visibility:visible;mso-wrap-style:square;mso-width-percent:0;mso-height-percent:200;mso-wrap-distance-left:9pt;mso-wrap-distance-top:0;mso-wrap-distance-right:9pt;mso-wrap-distance-bottom:0;mso-position-horizontal:absolute;mso-position-horizontal-relative:text;mso-position-vertical:absolute;mso-position-vertical-relative:text;mso-width-percent:0;mso-height-percent:200;mso-width-relative:margin;mso-height-relative:margin;v-text-anchor:top" o:gfxdata="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">
                 <v:textbox style="mso-fit-shape-to-text:t">
                   <w:txbxContent>
                     <w:p>
@@ -2652,7 +2652,7 @@
           </mc:Choice>
           <mc:Fallback>
             <w:pict>
-              <v:shape id="_x0000_s1029" type="#_x0000_t202" style="position:absolute;left:0;text-align:left;margin-left:33.5pt;margin-top:19.05pt;width:420.1pt;height:110.55pt;z-index:251667456;visibility:visible;mso-wrap-style:square;mso-width-percent:0;mso-height-percent:200;mso-wrap-distance-left:9pt;mso-wrap-distance-top:0;mso-wrap-distance-right:9pt;mso-wrap-distance-bottom:0;mso-position-horizontal:absolute;mso-position-horizontal-relative:text;mso-position-vertical:absolute;mso-position-vertical-relative:text;mso-width-percent:0;mso-height-percent:200;mso-width-relative:margin;mso-height-relative:margin;v-text-anchor:top" o:gfxdata="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">
+              <v:shape w14:anchorId="6D90B7A7" id="_x0000_s1029" type="#_x0000_t202" style="position:absolute;left:0;text-align:left;margin-left:33.5pt;margin-top:19.05pt;width:420.1pt;height:110.55pt;z-index:251667456;visibility:visible;mso-wrap-style:square;mso-width-percent:0;mso-height-percent:200;mso-wrap-distance-left:9pt;mso-wrap-distance-top:0;mso-wrap-distance-right:9pt;mso-wrap-distance-bottom:0;mso-position-horizontal:absolute;mso-position-horizontal-relative:text;mso-position-vertical:absolute;mso-position-vertical-relative:text;mso-width-percent:0;mso-height-percent:200;mso-width-relative:margin;mso-height-relative:margin;v-text-anchor:top" o:gfxdata="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">
                 <v:textbox style="mso-fit-shape-to-text:t">
                   <w:txbxContent>
                     <w:p>
@@ -3929,7 +3929,7 @@
           </mc:Choice>
           <mc:Fallback>
             <w:pict>
-              <v:shape id="_x0000_s1030" type="#_x0000_t202" style="position:absolute;left:0;text-align:left;margin-left:32.65pt;margin-top:52.5pt;width:420.1pt;height:638.6pt;z-index:251669504;visibility:visible;mso-wrap-style:square;mso-width-percent:0;mso-height-percent:0;mso-wrap-distance-left:9pt;mso-wrap-distance-top:0;mso-wrap-distance-right:9pt;mso-wrap-distance-bottom:0;mso-position-horizontal:absolute;mso-position-horizontal-relative:text;mso-position-vertical:absolute;mso-position-vertical-relative:text;mso-width-percent:0;mso-height-percent:0;mso-width-relative:margin;mso-height-relative:margin;v-text-anchor:top" o:gfxdata="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">
+              <v:shape w14:anchorId="4A961975" id="_x0000_s1030" type="#_x0000_t202" style="position:absolute;left:0;text-align:left;margin-left:32.65pt;margin-top:52.5pt;width:420.1pt;height:638.6pt;z-index:251669504;visibility:visible;mso-wrap-style:square;mso-width-percent:0;mso-height-percent:0;mso-wrap-distance-left:9pt;mso-wrap-distance-top:0;mso-wrap-distance-right:9pt;mso-wrap-distance-bottom:0;mso-position-horizontal:absolute;mso-position-horizontal-relative:text;mso-position-vertical:absolute;mso-position-vertical-relative:text;mso-width-percent:0;mso-height-percent:0;mso-width-relative:margin;mso-height-relative:margin;v-text-anchor:top" o:gfxdata="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">
                 <v:textbox>
                   <w:txbxContent>
                     <w:p>
@@ -5222,7 +5222,7 @@
           </mc:Choice>
           <mc:Fallback>
             <w:pict>
-              <v:shape id="_x0000_s1031" type="#_x0000_t202" style="position:absolute;margin-left:31.4pt;margin-top:-33.3pt;width:420.1pt;height:202.85pt;z-index:251671552;visibility:visible;mso-wrap-style:square;mso-width-percent:0;mso-height-percent:0;mso-wrap-distance-left:9pt;mso-wrap-distance-top:0;mso-wrap-distance-right:9pt;mso-wrap-distance-bottom:0;mso-position-horizontal:absolute;mso-position-horizontal-relative:text;mso-position-vertical:absolute;mso-position-vertical-relative:text;mso-width-percent:0;mso-height-percent:0;mso-width-relative:margin;mso-height-relative:margin;v-text-anchor:top" o:gfxdata="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">
+              <v:shape w14:anchorId="64AEFE2E" id="_x0000_s1031" type="#_x0000_t202" style="position:absolute;margin-left:31.4pt;margin-top:-33.3pt;width:420.1pt;height:202.85pt;z-index:251671552;visibility:visible;mso-wrap-style:square;mso-width-percent:0;mso-height-percent:0;mso-wrap-distance-left:9pt;mso-wrap-distance-top:0;mso-wrap-distance-right:9pt;mso-wrap-distance-bottom:0;mso-position-horizontal:absolute;mso-position-horizontal-relative:text;mso-position-vertical:absolute;mso-position-vertical-relative:text;mso-width-percent:0;mso-height-percent:0;mso-width-relative:margin;mso-height-relative:margin;v-text-anchor:top" o:gfxdata="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">
                 <v:textbox>
                   <w:txbxContent>
                     <w:p>
@@ -5751,7 +5751,7 @@
           </mc:Choice>
           <mc:Fallback>
             <w:pict>
-              <v:shape id="_x0000_s1032" type="#_x0000_t202" style="position:absolute;left:0;text-align:left;margin-left:31.4pt;margin-top:33.8pt;width:420.1pt;height:160.9pt;z-index:251673600;visibility:visible;mso-wrap-style:square;mso-width-percent:0;mso-height-percent:0;mso-wrap-distance-left:9pt;mso-wrap-distance-top:0;mso-wrap-distance-right:9pt;mso-wrap-distance-bottom:0;mso-position-horizontal:absolute;mso-position-horizontal-relative:text;mso-position-vertical:absolute;mso-position-vertical-relative:text;mso-width-percent:0;mso-height-percent:0;mso-width-relative:margin;mso-height-relative:margin;v-text-anchor:top" o:gfxdata="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">
+              <v:shape w14:anchorId="198AEDFC" id="_x0000_s1032" type="#_x0000_t202" style="position:absolute;left:0;text-align:left;margin-left:31.4pt;margin-top:33.8pt;width:420.1pt;height:160.9pt;z-index:251673600;visibility:visible;mso-wrap-style:square;mso-width-percent:0;mso-height-percent:0;mso-wrap-distance-left:9pt;mso-wrap-distance-top:0;mso-wrap-distance-right:9pt;mso-wrap-distance-bottom:0;mso-position-horizontal:absolute;mso-position-horizontal-relative:text;mso-position-vertical:absolute;mso-position-vertical-relative:text;mso-width-percent:0;mso-height-percent:0;mso-width-relative:margin;mso-height-relative:margin;v-text-anchor:top" o:gfxdata="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">
                 <v:textbox>
                   <w:txbxContent>
                     <w:p>
@@ -6474,7 +6474,7 @@
           </mc:Choice>
           <mc:Fallback>
             <w:pict>
-              <v:shape id="_x0000_s1033" type="#_x0000_t202" style="position:absolute;left:0;text-align:left;margin-left:31.4pt;margin-top:35.15pt;width:420.1pt;height:246.05pt;z-index:251675648;visibility:visible;mso-wrap-style:square;mso-width-percent:0;mso-height-percent:0;mso-wrap-distance-left:9pt;mso-wrap-distance-top:0;mso-wrap-distance-right:9pt;mso-wrap-distance-bottom:0;mso-position-horizontal:absolute;mso-position-horizontal-relative:text;mso-position-vertical:absolute;mso-position-vertical-relative:text;mso-width-percent:0;mso-height-percent:0;mso-width-relative:margin;mso-height-relative:margin;v-text-anchor:top" o:gfxdata="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">
+              <v:shape w14:anchorId="64787D85" id="_x0000_s1033" type="#_x0000_t202" style="position:absolute;left:0;text-align:left;margin-left:31.4pt;margin-top:35.15pt;width:420.1pt;height:246.05pt;z-index:251675648;visibility:visible;mso-wrap-style:square;mso-width-percent:0;mso-height-percent:0;mso-wrap-distance-left:9pt;mso-wrap-distance-top:0;mso-wrap-distance-right:9pt;mso-wrap-distance-bottom:0;mso-position-horizontal:absolute;mso-position-horizontal-relative:text;mso-position-vertical:absolute;mso-position-vertical-relative:text;mso-width-percent:0;mso-height-percent:0;mso-width-relative:margin;mso-height-relative:margin;v-text-anchor:top" o:gfxdata="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">
                 <v:textbox>
                   <w:txbxContent>
                     <w:p>
@@ -7265,7 +7265,7 @@
           </mc:Choice>
           <mc:Fallback>
             <w:pict>
-              <v:shape id="_x0000_s1034" type="#_x0000_t202" style="position:absolute;left:0;text-align:left;margin-left:33.3pt;margin-top:37.45pt;width:420.1pt;height:196.6pt;z-index:251677696;visibility:visible;mso-wrap-style:square;mso-width-percent:0;mso-height-percent:0;mso-wrap-distance-left:9pt;mso-wrap-distance-top:0;mso-wrap-distance-right:9pt;mso-wrap-distance-bottom:0;mso-position-horizontal:absolute;mso-position-horizontal-relative:text;mso-position-vertical:absolute;mso-position-vertical-relative:text;mso-width-percent:0;mso-height-percent:0;mso-width-relative:margin;mso-height-relative:margin;v-text-anchor:top" o:gfxdata="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">
+              <v:shape w14:anchorId="3C361F2B" id="_x0000_s1034" type="#_x0000_t202" style="position:absolute;left:0;text-align:left;margin-left:33.3pt;margin-top:37.45pt;width:420.1pt;height:196.6pt;z-index:251677696;visibility:visible;mso-wrap-style:square;mso-width-percent:0;mso-height-percent:0;mso-wrap-distance-left:9pt;mso-wrap-distance-top:0;mso-wrap-distance-right:9pt;mso-wrap-distance-bottom:0;mso-position-horizontal:absolute;mso-position-horizontal-relative:text;mso-position-vertical:absolute;mso-position-vertical-relative:text;mso-width-percent:0;mso-height-percent:0;mso-width-relative:margin;mso-height-relative:margin;v-text-anchor:top" o:gfxdata="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">
                 <v:textbox>
                   <w:txbxContent>
                     <w:p>
@@ -8002,7 +8002,7 @@
           </mc:Choice>
           <mc:Fallback>
             <w:pict>
-              <v:shape id="_x0000_s1035" type="#_x0000_t202" style="position:absolute;left:0;text-align:left;margin-left:33.3pt;margin-top:48.1pt;width:443.9pt;height:282.35pt;z-index:251679744;visibility:visible;mso-wrap-style:square;mso-width-percent:0;mso-height-percent:0;mso-wrap-distance-left:9pt;mso-wrap-distance-top:0;mso-wrap-distance-right:9pt;mso-wrap-distance-bottom:0;mso-position-horizontal:absolute;mso-position-horizontal-relative:text;mso-position-vertical:absolute;mso-position-vertical-relative:text;mso-width-percent:0;mso-height-percent:0;mso-width-relative:margin;mso-height-relative:margin;v-text-anchor:top" o:gfxdata="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">
+              <v:shape w14:anchorId="567734C7" id="_x0000_s1035" type="#_x0000_t202" style="position:absolute;left:0;text-align:left;margin-left:33.3pt;margin-top:48.1pt;width:443.9pt;height:282.35pt;z-index:251679744;visibility:visible;mso-wrap-style:square;mso-width-percent:0;mso-height-percent:0;mso-wrap-distance-left:9pt;mso-wrap-distance-top:0;mso-wrap-distance-right:9pt;mso-wrap-distance-bottom:0;mso-position-horizontal:absolute;mso-position-horizontal-relative:text;mso-position-vertical:absolute;mso-position-vertical-relative:text;mso-width-percent:0;mso-height-percent:0;mso-width-relative:margin;mso-height-relative:margin;v-text-anchor:top" o:gfxdata="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">
                 <v:textbox>
                   <w:txbxContent>
                     <w:p>
@@ -8598,15 +8598,7 @@
                             <w:proofErr w:type="spellEnd"/>
                             <w:proofErr w:type="gramEnd"/>
                             <w:r>
-                              <w:t>('</w:t>
-                            </w:r>
-                            <w:proofErr w:type="spellStart"/>
-                            <w:r>
-                              <w:t>Selecione</w:t>
-                            </w:r>
-                            <w:proofErr w:type="spellEnd"/>
-                            <w:r>
-                              <w:t xml:space="preserve"> o tipo de carro (A / B / C): ');</w:t>
+                              <w:t>('Selecione o tipo de carro (A / B / C): ');</w:t>
                             </w:r>
                           </w:p>
                           <w:p>
@@ -8641,22 +8633,26 @@
                               <w:tab/>
                             </w:r>
                             <w:proofErr w:type="spellStart"/>
-                            <w:proofErr w:type="gramStart"/>
                             <w:r>
                               <w:t>write</w:t>
                             </w:r>
                             <w:proofErr w:type="spellEnd"/>
-                            <w:proofErr w:type="gramEnd"/>
                             <w:r>
                               <w:t xml:space="preserve">('Insira o número de km que </w:t>
                             </w:r>
-                            <w:proofErr w:type="spellStart"/>
-                            <w:r>
-                              <w:t>desaja</w:t>
-                            </w:r>
-                            <w:proofErr w:type="spellEnd"/>
-                            <w:r>
-                              <w:t xml:space="preserve"> efectuar: ');</w:t>
+                            <w:r>
+                              <w:t>deseja</w:t>
+                            </w:r>
+                            <w:r>
+                              <w:t xml:space="preserve"> </w:t>
+                            </w:r>
+                            <w:r>
+                              <w:t>efetuar</w:t>
+                            </w:r>
+                            <w:bookmarkStart w:id="0" w:name="_GoBack"/>
+                            <w:bookmarkEnd w:id="0"/>
+                            <w:r>
+                              <w:t>: ');</w:t>
                             </w:r>
                           </w:p>
                           <w:p>
@@ -9074,7 +9070,7 @@
           </mc:Choice>
           <mc:Fallback>
             <w:pict>
-              <v:shape id="_x0000_s1036" type="#_x0000_t202" style="position:absolute;left:0;text-align:left;margin-left:35.15pt;margin-top:50pt;width:443.85pt;height:361.25pt;z-index:251681792;visibility:visible;mso-wrap-style:square;mso-width-percent:0;mso-height-percent:0;mso-wrap-distance-left:9pt;mso-wrap-distance-top:0;mso-wrap-distance-right:9pt;mso-wrap-distance-bottom:0;mso-position-horizontal:absolute;mso-position-horizontal-relative:text;mso-position-vertical:absolute;mso-position-vertical-relative:text;mso-width-percent:0;mso-height-percent:0;mso-width-relative:margin;mso-height-relative:margin;v-text-anchor:top" o:gfxdata="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">
+              <v:shape w14:anchorId="4F873A71" id="_x0000_s1036" type="#_x0000_t202" style="position:absolute;left:0;text-align:left;margin-left:35.15pt;margin-top:50pt;width:443.85pt;height:361.25pt;z-index:251681792;visibility:visible;mso-wrap-style:square;mso-width-percent:0;mso-height-percent:0;mso-wrap-distance-left:9pt;mso-wrap-distance-top:0;mso-wrap-distance-right:9pt;mso-wrap-distance-bottom:0;mso-position-horizontal:absolute;mso-position-horizontal-relative:text;mso-position-vertical:absolute;mso-position-vertical-relative:text;mso-width-percent:0;mso-height-percent:0;mso-width-relative:margin;mso-height-relative:margin;v-text-anchor:top" o:gfxdata="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">
                 <v:textbox>
                   <w:txbxContent>
                     <w:p>
@@ -9220,15 +9216,7 @@
                       <w:proofErr w:type="spellEnd"/>
                       <w:proofErr w:type="gramEnd"/>
                       <w:r>
-                        <w:t>('</w:t>
-                      </w:r>
-                      <w:proofErr w:type="spellStart"/>
-                      <w:r>
-                        <w:t>Selecione</w:t>
-                      </w:r>
-                      <w:proofErr w:type="spellEnd"/>
-                      <w:r>
-                        <w:t xml:space="preserve"> o tipo de carro (A / B / C): ');</w:t>
+                        <w:t>('Selecione o tipo de carro (A / B / C): ');</w:t>
                       </w:r>
                     </w:p>
                     <w:p>
@@ -9263,22 +9251,26 @@
                         <w:tab/>
                       </w:r>
                       <w:proofErr w:type="spellStart"/>
-                      <w:proofErr w:type="gramStart"/>
                       <w:r>
                         <w:t>write</w:t>
                       </w:r>
                       <w:proofErr w:type="spellEnd"/>
-                      <w:proofErr w:type="gramEnd"/>
                       <w:r>
                         <w:t xml:space="preserve">('Insira o número de km que </w:t>
                       </w:r>
-                      <w:proofErr w:type="spellStart"/>
-                      <w:r>
-                        <w:t>desaja</w:t>
-                      </w:r>
-                      <w:proofErr w:type="spellEnd"/>
-                      <w:r>
-                        <w:t xml:space="preserve"> efectuar: ');</w:t>
+                      <w:r>
+                        <w:t>deseja</w:t>
+                      </w:r>
+                      <w:r>
+                        <w:t xml:space="preserve"> </w:t>
+                      </w:r>
+                      <w:r>
+                        <w:t>efetuar</w:t>
+                      </w:r>
+                      <w:bookmarkStart w:id="1" w:name="_GoBack"/>
+                      <w:bookmarkEnd w:id="1"/>
+                      <w:r>
+                        <w:t>: ');</w:t>
                       </w:r>
                     </w:p>
                     <w:p>
@@ -9699,12 +9691,9 @@
         <w:t>.</w:t>
       </w:r>
     </w:p>
-    <w:p>
-      <w:bookmarkStart w:id="0" w:name="_GoBack"/>
-      <w:bookmarkEnd w:id="0"/>
-    </w:p>
+    <w:p/>
     <w:sectPr>
-      <w:footerReference w:type="default" r:id="rId8"/>
+      <w:footerReference w:type="default" r:id="rId7"/>
       <w:pgSz w:w="11906" w:h="16838"/>
       <w:pgMar w:top="1417" w:right="1701" w:bottom="1417" w:left="1701" w:header="708" w:footer="708" w:gutter="0"/>
       <w:cols w:space="708"/>
@@ -9715,7 +9704,7 @@
 </file>
 
 <file path=word/endnotes.xml><?xml version="1.0" encoding="utf-8"?>
-<w:endnotes xmlns:wpc="http://schemas.microsoft.com/office/word/2010/wordprocessingCanvas" xmlns:mc="http://schemas.openxmlformats.org/markup-compatibility/2006" xmlns:o="urn:schemas-microsoft-com:office:office" xmlns:r="http://schemas.openxmlformats.org/officeDocument/2006/relationships" xmlns:m="http://schemas.openxmlformats.org/officeDocument/2006/math" xmlns:v="urn:schemas-microsoft-com:vml" xmlns:wp14="http://schemas.microsoft.com/office/word/2010/wordprocessingDrawing" xmlns:wp="http://schemas.openxmlformats.org/drawingml/2006/wordprocessingDrawing" xmlns:w10="urn:schemas-microsoft-com:office:word" xmlns:w="http://schemas.openxmlformats.org/wordprocessingml/2006/main" xmlns:w14="http://schemas.microsoft.com/office/word/2010/wordml" xmlns:wpg="http://schemas.microsoft.com/office/word/2010/wordprocessingGroup" xmlns:wpi="http://schemas.microsoft.com/office/word/2010/wordprocessingInk" xmlns:wne="http://schemas.microsoft.com/office/word/2006/wordml" xmlns:wps="http://schemas.microsoft.com/office/word/2010/wordprocessingShape" mc:Ignorable="w14 wp14">
+<w:endnotes xmlns:wpc="http://schemas.microsoft.com/office/word/2010/wordprocessingCanvas" xmlns:mc="http://schemas.openxmlformats.org/markup-compatibility/2006" xmlns:o="urn:schemas-microsoft-com:office:office" xmlns:r="http://schemas.openxmlformats.org/officeDocument/2006/relationships" xmlns:m="http://schemas.openxmlformats.org/officeDocument/2006/math" xmlns:v="urn:schemas-microsoft-com:vml" xmlns:wp14="http://schemas.microsoft.com/office/word/2010/wordprocessingDrawing" xmlns:wp="http://schemas.openxmlformats.org/drawingml/2006/wordprocessingDrawing" xmlns:w10="urn:schemas-microsoft-com:office:word" xmlns:w="http://schemas.openxmlformats.org/wordprocessingml/2006/main" xmlns:w14="http://schemas.microsoft.com/office/word/2010/wordml" xmlns:w15="http://schemas.microsoft.com/office/word/2012/wordml" xmlns:wpg="http://schemas.microsoft.com/office/word/2010/wordprocessingGroup" xmlns:wpi="http://schemas.microsoft.com/office/word/2010/wordprocessingInk" xmlns:wne="http://schemas.microsoft.com/office/word/2006/wordml" xmlns:wps="http://schemas.microsoft.com/office/word/2010/wordprocessingShape" mc:Ignorable="w14 w15 wp14">
   <w:endnote w:type="separator" w:id="-1">
     <w:p>
       <w:pPr>
@@ -9740,7 +9729,7 @@
 </file>
 
 <file path=word/footer1.xml><?xml version="1.0" encoding="utf-8"?>
-<w:ftr xmlns:wpc="http://schemas.microsoft.com/office/word/2010/wordprocessingCanvas" xmlns:mc="http://schemas.openxmlformats.org/markup-compatibility/2006" xmlns:o="urn:schemas-microsoft-com:office:office" xmlns:r="http://schemas.openxmlformats.org/officeDocument/2006/relationships" xmlns:m="http://schemas.openxmlformats.org/officeDocument/2006/math" xmlns:v="urn:schemas-microsoft-com:vml" xmlns:wp14="http://schemas.microsoft.com/office/word/2010/wordprocessingDrawing" xmlns:wp="http://schemas.openxmlformats.org/drawingml/2006/wordprocessingDrawing" xmlns:w10="urn:schemas-microsoft-com:office:word" xmlns:w="http://schemas.openxmlformats.org/wordprocessingml/2006/main" xmlns:w14="http://schemas.microsoft.com/office/word/2010/wordml" xmlns:wpg="http://schemas.microsoft.com/office/word/2010/wordprocessingGroup" xmlns:wpi="http://schemas.microsoft.com/office/word/2010/wordprocessingInk" xmlns:wne="http://schemas.microsoft.com/office/word/2006/wordml" xmlns:wps="http://schemas.microsoft.com/office/word/2010/wordprocessingShape" mc:Ignorable="w14 wp14">
+<w:ftr xmlns:wpc="http://schemas.microsoft.com/office/word/2010/wordprocessingCanvas" xmlns:mc="http://schemas.openxmlformats.org/markup-compatibility/2006" xmlns:o="urn:schemas-microsoft-com:office:office" xmlns:r="http://schemas.openxmlformats.org/officeDocument/2006/relationships" xmlns:m="http://schemas.openxmlformats.org/officeDocument/2006/math" xmlns:v="urn:schemas-microsoft-com:vml" xmlns:wp14="http://schemas.microsoft.com/office/word/2010/wordprocessingDrawing" xmlns:wp="http://schemas.openxmlformats.org/drawingml/2006/wordprocessingDrawing" xmlns:w10="urn:schemas-microsoft-com:office:word" xmlns:w="http://schemas.openxmlformats.org/wordprocessingml/2006/main" xmlns:w14="http://schemas.microsoft.com/office/word/2010/wordml" xmlns:w15="http://schemas.microsoft.com/office/word/2012/wordml" xmlns:wpg="http://schemas.microsoft.com/office/word/2010/wordprocessingGroup" xmlns:wpi="http://schemas.microsoft.com/office/word/2010/wordprocessingInk" xmlns:wne="http://schemas.microsoft.com/office/word/2006/wordml" xmlns:wps="http://schemas.microsoft.com/office/word/2010/wordprocessingShape" mc:Ignorable="w14 w15 wp14">
   <w:p>
     <w:pPr>
       <w:pStyle w:val="Rodap"/>
@@ -9774,7 +9763,7 @@
 </file>
 
 <file path=word/footnotes.xml><?xml version="1.0" encoding="utf-8"?>
-<w:footnotes xmlns:wpc="http://schemas.microsoft.com/office/word/2010/wordprocessingCanvas" xmlns:mc="http://schemas.openxmlformats.org/markup-compatibility/2006" xmlns:o="urn:schemas-microsoft-com:office:office" xmlns:r="http://schemas.openxmlformats.org/officeDocument/2006/relationships" xmlns:m="http://schemas.openxmlformats.org/officeDocument/2006/math" xmlns:v="urn:schemas-microsoft-com:vml" xmlns:wp14="http://schemas.microsoft.com/office/word/2010/wordprocessingDrawing" xmlns:wp="http://schemas.openxmlformats.org/drawingml/2006/wordprocessingDrawing" xmlns:w10="urn:schemas-microsoft-com:office:word" xmlns:w="http://schemas.openxmlformats.org/wordprocessingml/2006/main" xmlns:w14="http://schemas.microsoft.com/office/word/2010/wordml" xmlns:wpg="http://schemas.microsoft.com/office/word/2010/wordprocessingGroup" xmlns:wpi="http://schemas.microsoft.com/office/word/2010/wordprocessingInk" xmlns:wne="http://schemas.microsoft.com/office/word/2006/wordml" xmlns:wps="http://schemas.microsoft.com/office/word/2010/wordprocessingShape" mc:Ignorable="w14 wp14">
+<w:footnotes xmlns:wpc="http://schemas.microsoft.com/office/word/2010/wordprocessingCanvas" xmlns:mc="http://schemas.openxmlformats.org/markup-compatibility/2006" xmlns:o="urn:schemas-microsoft-com:office:office" xmlns:r="http://schemas.openxmlformats.org/officeDocument/2006/relationships" xmlns:m="http://schemas.openxmlformats.org/officeDocument/2006/math" xmlns:v="urn:schemas-microsoft-com:vml" xmlns:wp14="http://schemas.microsoft.com/office/word/2010/wordprocessingDrawing" xmlns:wp="http://schemas.openxmlformats.org/drawingml/2006/wordprocessingDrawing" xmlns:w10="urn:schemas-microsoft-com:office:word" xmlns:w="http://schemas.openxmlformats.org/wordprocessingml/2006/main" xmlns:w14="http://schemas.microsoft.com/office/word/2010/wordml" xmlns:w15="http://schemas.microsoft.com/office/word/2012/wordml" xmlns:wpg="http://schemas.microsoft.com/office/word/2010/wordprocessingGroup" xmlns:wpi="http://schemas.microsoft.com/office/word/2010/wordprocessingInk" xmlns:wne="http://schemas.microsoft.com/office/word/2006/wordml" xmlns:wps="http://schemas.microsoft.com/office/word/2010/wordprocessingShape" mc:Ignorable="w14 w15 wp14">
   <w:footnote w:type="separator" w:id="-1">
     <w:p>
       <w:pPr>
@@ -9799,7 +9788,7 @@
 </file>
 
 <file path=word/numbering.xml><?xml version="1.0" encoding="utf-8"?>
-<w:numbering xmlns:wpc="http://schemas.microsoft.com/office/word/2010/wordprocessingCanvas" xmlns:mc="http://schemas.openxmlformats.org/markup-compatibility/2006" xmlns:o="urn:schemas-microsoft-com:office:office" xmlns:r="http://schemas.openxmlformats.org/officeDocument/2006/relationships" xmlns:m="http://schemas.openxmlformats.org/officeDocument/2006/math" xmlns:v="urn:schemas-microsoft-com:vml" xmlns:wp14="http://schemas.microsoft.com/office/word/2010/wordprocessingDrawing" xmlns:wp="http://schemas.openxmlformats.org/drawingml/2006/wordprocessingDrawing" xmlns:w10="urn:schemas-microsoft-com:office:word" xmlns:w="http://schemas.openxmlformats.org/wordprocessingml/2006/main" xmlns:w14="http://schemas.microsoft.com/office/word/2010/wordml" xmlns:wpg="http://schemas.microsoft.com/office/word/2010/wordprocessingGroup" xmlns:wpi="http://schemas.microsoft.com/office/word/2010/wordprocessingInk" xmlns:wne="http://schemas.microsoft.com/office/word/2006/wordml" xmlns:wps="http://schemas.microsoft.com/office/word/2010/wordprocessingShape" mc:Ignorable="w14 wp14">
+<w:numbering xmlns:wpc="http://schemas.microsoft.com/office/word/2010/wordprocessingCanvas" xmlns:mc="http://schemas.openxmlformats.org/markup-compatibility/2006" xmlns:o="urn:schemas-microsoft-com:office:office" xmlns:r="http://schemas.openxmlformats.org/officeDocument/2006/relationships" xmlns:m="http://schemas.openxmlformats.org/officeDocument/2006/math" xmlns:v="urn:schemas-microsoft-com:vml" xmlns:wp14="http://schemas.microsoft.com/office/word/2010/wordprocessingDrawing" xmlns:wp="http://schemas.openxmlformats.org/drawingml/2006/wordprocessingDrawing" xmlns:w10="urn:schemas-microsoft-com:office:word" xmlns:w="http://schemas.openxmlformats.org/wordprocessingml/2006/main" xmlns:w14="http://schemas.microsoft.com/office/word/2010/wordml" xmlns:w15="http://schemas.microsoft.com/office/word/2012/wordml" xmlns:wpg="http://schemas.microsoft.com/office/word/2010/wordprocessingGroup" xmlns:wpi="http://schemas.microsoft.com/office/word/2010/wordprocessingInk" xmlns:wne="http://schemas.microsoft.com/office/word/2006/wordml" xmlns:wps="http://schemas.microsoft.com/office/word/2010/wordprocessingShape" mc:Ignorable="w14 w15 wp14">
   <w:abstractNum w:abstractNumId="0">
     <w:nsid w:val="10570A9A"/>
     <w:multiLevelType w:val="hybridMultilevel"/>
@@ -10196,7 +10185,7 @@
 </file>
 
 <file path=word/styles.xml><?xml version="1.0" encoding="utf-8"?>
-<w:styles xmlns:mc="http://schemas.openxmlformats.org/markup-compatibility/2006" xmlns:r="http://schemas.openxmlformats.org/officeDocument/2006/relationships" xmlns:w="http://schemas.openxmlformats.org/wordprocessingml/2006/main" xmlns:w14="http://schemas.microsoft.com/office/word/2010/wordml" mc:Ignorable="w14">
+<w:styles xmlns:mc="http://schemas.openxmlformats.org/markup-compatibility/2006" xmlns:r="http://schemas.openxmlformats.org/officeDocument/2006/relationships" xmlns:w="http://schemas.openxmlformats.org/wordprocessingml/2006/main" xmlns:w14="http://schemas.microsoft.com/office/word/2010/wordml" xmlns:w15="http://schemas.microsoft.com/office/word/2012/wordml" mc:Ignorable="w14 w15">
   <w:docDefaults>
     <w:rPrDefault>
       <w:rPr>
@@ -10212,144 +10201,378 @@
       </w:pPr>
     </w:pPrDefault>
   </w:docDefaults>
-  <w:latentStyles w:defLockedState="0" w:defUIPriority="99" w:defSemiHidden="1" w:defUnhideWhenUsed="1" w:defQFormat="0" w:count="267">
-    <w:lsdException w:name="Normal" w:semiHidden="0" w:uiPriority="0" w:unhideWhenUsed="0" w:qFormat="1"/>
-    <w:lsdException w:name="heading 1" w:semiHidden="0" w:uiPriority="9" w:unhideWhenUsed="0" w:qFormat="1"/>
-    <w:lsdException w:name="heading 2" w:uiPriority="9" w:qFormat="1"/>
-    <w:lsdException w:name="heading 3" w:uiPriority="9" w:qFormat="1"/>
-    <w:lsdException w:name="heading 4" w:uiPriority="9" w:qFormat="1"/>
-    <w:lsdException w:name="heading 5" w:uiPriority="9" w:qFormat="1"/>
-    <w:lsdException w:name="heading 6" w:uiPriority="9" w:qFormat="1"/>
-    <w:lsdException w:name="heading 7" w:uiPriority="9" w:qFormat="1"/>
-    <w:lsdException w:name="heading 8" w:uiPriority="9" w:qFormat="1"/>
-    <w:lsdException w:name="heading 9" w:uiPriority="9" w:qFormat="1"/>
-    <w:lsdException w:name="toc 1" w:uiPriority="39"/>
-    <w:lsdException w:name="toc 2" w:uiPriority="39"/>
-    <w:lsdException w:name="toc 3" w:uiPriority="39"/>
-    <w:lsdException w:name="toc 4" w:uiPriority="39"/>
-    <w:lsdException w:name="toc 5" w:uiPriority="39"/>
-    <w:lsdException w:name="toc 6" w:uiPriority="39"/>
-    <w:lsdException w:name="toc 7" w:uiPriority="39"/>
-    <w:lsdException w:name="toc 8" w:uiPriority="39"/>
-    <w:lsdException w:name="toc 9" w:uiPriority="39"/>
-    <w:lsdException w:name="caption" w:uiPriority="35" w:qFormat="1"/>
-    <w:lsdException w:name="Title" w:semiHidden="0" w:uiPriority="10" w:unhideWhenUsed="0" w:qFormat="1"/>
-    <w:lsdException w:name="Default Paragraph Font" w:uiPriority="1"/>
-    <w:lsdException w:name="Subtitle" w:semiHidden="0" w:uiPriority="11" w:unhideWhenUsed="0" w:qFormat="1"/>
-    <w:lsdException w:name="Strong" w:semiHidden="0" w:uiPriority="22" w:unhideWhenUsed="0" w:qFormat="1"/>
-    <w:lsdException w:name="Emphasis" w:semiHidden="0" w:uiPriority="20" w:unhideWhenUsed="0" w:qFormat="1"/>
-    <w:lsdException w:name="Table Grid" w:semiHidden="0" w:uiPriority="59" w:unhideWhenUsed="0"/>
-    <w:lsdException w:name="Placeholder Text" w:unhideWhenUsed="0"/>
-    <w:lsdException w:name="No Spacing" w:semiHidden="0" w:uiPriority="1" w:unhideWhenUsed="0" w:qFormat="1"/>
-    <w:lsdException w:name="Light Shading" w:semiHidden="0" w:uiPriority="60" w:unhideWhenUsed="0"/>
-    <w:lsdException w:name="Light List" w:semiHidden="0" w:uiPriority="61" w:unhideWhenUsed="0"/>
-    <w:lsdException w:name="Light Grid" w:semiHidden="0" w:uiPriority="62" w:unhideWhenUsed="0"/>
-    <w:lsdException w:name="Medium Shading 1" w:semiHidden="0" w:uiPriority="63" w:unhideWhenUsed="0"/>
-    <w:lsdException w:name="Medium Shading 2" w:semiHidden="0" w:uiPriority="64" w:unhideWhenUsed="0"/>
-    <w:lsdException w:name="Medium List 1" w:semiHidden="0" w:uiPriority="65" w:unhideWhenUsed="0"/>
-    <w:lsdException w:name="Medium List 2" w:semiHidden="0" w:uiPriority="66" w:unhideWhenUsed="0"/>
-    <w:lsdException w:name="Medium Grid 1" w:semiHidden="0" w:uiPriority="67" w:unhideWhenUsed="0"/>
-    <w:lsdException w:name="Medium Grid 2" w:semiHidden="0" w:uiPriority="68" w:unhideWhenUsed="0"/>
-    <w:lsdException w:name="Medium Grid 3" w:semiHidden="0" w:uiPriority="69" w:unhideWhenUsed="0"/>
-    <w:lsdException w:name="Dark List" w:semiHidden="0" w:uiPriority="70" w:unhideWhenUsed="0"/>
-    <w:lsdException w:name="Colorful Shading" w:semiHidden="0" w:uiPriority="71" w:unhideWhenUsed="0"/>
-    <w:lsdException w:name="Colorful List" w:semiHidden="0" w:uiPriority="72" w:unhideWhenUsed="0"/>
-    <w:lsdException w:name="Colorful Grid" w:semiHidden="0" w:uiPriority="73" w:unhideWhenUsed="0"/>
-    <w:lsdException w:name="Light Shading Accent 1" w:semiHidden="0" w:uiPriority="60" w:unhideWhenUsed="0"/>
-    <w:lsdException w:name="Light List Accent 1" w:semiHidden="0" w:uiPriority="61" w:unhideWhenUsed="0"/>
-    <w:lsdException w:name="Light Grid Accent 1" w:semiHidden="0" w:uiPriority="62" w:unhideWhenUsed="0"/>
-    <w:lsdException w:name="Medium Shading 1 Accent 1" w:semiHidden="0" w:uiPriority="63" w:unhideWhenUsed="0"/>
-    <w:lsdException w:name="Medium Shading 2 Accent 1" w:semiHidden="0" w:uiPriority="64" w:unhideWhenUsed="0"/>
-    <w:lsdException w:name="Medium List 1 Accent 1" w:semiHidden="0" w:uiPriority="65" w:unhideWhenUsed="0"/>
-    <w:lsdException w:name="Revision" w:unhideWhenUsed="0"/>
-    <w:lsdException w:name="List Paragraph" w:semiHidden="0" w:uiPriority="34" w:unhideWhenUsed="0" w:qFormat="1"/>
-    <w:lsdException w:name="Quote" w:semiHidden="0" w:uiPriority="29" w:unhideWhenUsed="0" w:qFormat="1"/>
-    <w:lsdException w:name="Intense Quote" w:semiHidden="0" w:uiPriority="30" w:unhideWhenUsed="0" w:qFormat="1"/>
-    <w:lsdException w:name="Medium List 2 Accent 1" w:semiHidden="0" w:uiPriority="66" w:unhideWhenUsed="0"/>
-    <w:lsdException w:name="Medium Grid 1 Accent 1" w:semiHidden="0" w:uiPriority="67" w:unhideWhenUsed="0"/>
-    <w:lsdException w:name="Medium Grid 2 Accent 1" w:semiHidden="0" w:uiPriority="68" w:unhideWhenUsed="0"/>
-    <w:lsdException w:name="Medium Grid 3 Accent 1" w:semiHidden="0" w:uiPriority="69" w:unhideWhenUsed="0"/>
-    <w:lsdException w:name="Dark List Accent 1" w:semiHidden="0" w:uiPriority="70" w:unhideWhenUsed="0"/>
-    <w:lsdException w:name="Colorful Shading Accent 1" w:semiHidden="0" w:uiPriority="71" w:unhideWhenUsed="0"/>
-    <w:lsdException w:name="Colorful List Accent 1" w:semiHidden="0" w:uiPriority="72" w:unhideWhenUsed="0"/>
-    <w:lsdException w:name="Colorful Grid Accent 1" w:semiHidden="0" w:uiPriority="73" w:unhideWhenUsed="0"/>
-    <w:lsdException w:name="Light Shading Accent 2" w:semiHidden="0" w:uiPriority="60" w:unhideWhenUsed="0"/>
-    <w:lsdException w:name="Light List Accent 2" w:semiHidden="0" w:uiPriority="61" w:unhideWhenUsed="0"/>
-    <w:lsdException w:name="Light Grid Accent 2" w:semiHidden="0" w:uiPriority="62" w:unhideWhenUsed="0"/>
-    <w:lsdException w:name="Medium Shading 1 Accent 2" w:semiHidden="0" w:uiPriority="63" w:unhideWhenUsed="0"/>
-    <w:lsdException w:name="Medium Shading 2 Accent 2" w:semiHidden="0" w:uiPriority="64" w:unhideWhenUsed="0"/>
-    <w:lsdException w:name="Medium List 1 Accent 2" w:semiHidden="0" w:uiPriority="65" w:unhideWhenUsed="0"/>
-    <w:lsdException w:name="Medium List 2 Accent 2" w:semiHidden="0" w:uiPriority="66" w:unhideWhenUsed="0"/>
-    <w:lsdException w:name="Medium Grid 1 Accent 2" w:semiHidden="0" w:uiPriority="67" w:unhideWhenUsed="0"/>
-    <w:lsdException w:name="Medium Grid 2 Accent 2" w:semiHidden="0" w:uiPriority="68" w:unhideWhenUsed="0"/>
-    <w:lsdException w:name="Medium Grid 3 Accent 2" w:semiHidden="0" w:uiPriority="69" w:unhideWhenUsed="0"/>
-    <w:lsdException w:name="Dark List Accent 2" w:semiHidden="0" w:uiPriority="70" w:unhideWhenUsed="0"/>
-    <w:lsdException w:name="Colorful Shading Accent 2" w:semiHidden="0" w:uiPriority="71" w:unhideWhenUsed="0"/>
-    <w:lsdException w:name="Colorful List Accent 2" w:semiHidden="0" w:uiPriority="72" w:unhideWhenUsed="0"/>
-    <w:lsdException w:name="Colorful Grid Accent 2" w:semiHidden="0" w:uiPriority="73" w:unhideWhenUsed="0"/>
-    <w:lsdException w:name="Light Shading Accent 3" w:semiHidden="0" w:uiPriority="60" w:unhideWhenUsed="0"/>
-    <w:lsdException w:name="Light List Accent 3" w:semiHidden="0" w:uiPriority="61" w:unhideWhenUsed="0"/>
-    <w:lsdException w:name="Light Grid Accent 3" w:semiHidden="0" w:uiPriority="62" w:unhideWhenUsed="0"/>
-    <w:lsdException w:name="Medium Shading 1 Accent 3" w:semiHidden="0" w:uiPriority="63" w:unhideWhenUsed="0"/>
-    <w:lsdException w:name="Medium Shading 2 Accent 3" w:semiHidden="0" w:uiPriority="64" w:unhideWhenUsed="0"/>
-    <w:lsdException w:name="Medium List 1 Accent 3" w:semiHidden="0" w:uiPriority="65" w:unhideWhenUsed="0"/>
-    <w:lsdException w:name="Medium List 2 Accent 3" w:semiHidden="0" w:uiPriority="66" w:unhideWhenUsed="0"/>
-    <w:lsdException w:name="Medium Grid 1 Accent 3" w:semiHidden="0" w:uiPriority="67" w:unhideWhenUsed="0"/>
-    <w:lsdException w:name="Medium Grid 2 Accent 3" w:semiHidden="0" w:uiPriority="68" w:unhideWhenUsed="0"/>
-    <w:lsdException w:name="Medium Grid 3 Accent 3" w:semiHidden="0" w:uiPriority="69" w:unhideWhenUsed="0"/>
-    <w:lsdException w:name="Dark List Accent 3" w:semiHidden="0" w:uiPriority="70" w:unhideWhenUsed="0"/>
-    <w:lsdException w:name="Colorful Shading Accent 3" w:semiHidden="0" w:uiPriority="71" w:unhideWhenUsed="0"/>
-    <w:lsdException w:name="Colorful List Accent 3" w:semiHidden="0" w:uiPriority="72" w:unhideWhenUsed="0"/>
-    <w:lsdException w:name="Colorful Grid Accent 3" w:semiHidden="0" w:uiPriority="73" w:unhideWhenUsed="0"/>
-    <w:lsdException w:name="Light Shading Accent 4" w:semiHidden="0" w:uiPriority="60" w:unhideWhenUsed="0"/>
-    <w:lsdException w:name="Light List Accent 4" w:semiHidden="0" w:uiPriority="61" w:unhideWhenUsed="0"/>
-    <w:lsdException w:name="Light Grid Accent 4" w:semiHidden="0" w:uiPriority="62" w:unhideWhenUsed="0"/>
-    <w:lsdException w:name="Medium Shading 1 Accent 4" w:semiHidden="0" w:uiPriority="63" w:unhideWhenUsed="0"/>
-    <w:lsdException w:name="Medium Shading 2 Accent 4" w:semiHidden="0" w:uiPriority="64" w:unhideWhenUsed="0"/>
-    <w:lsdException w:name="Medium List 1 Accent 4" w:semiHidden="0" w:uiPriority="65" w:unhideWhenUsed="0"/>
-    <w:lsdException w:name="Medium List 2 Accent 4" w:semiHidden="0" w:uiPriority="66" w:unhideWhenUsed="0"/>
-    <w:lsdException w:name="Medium Grid 1 Accent 4" w:semiHidden="0" w:uiPriority="67" w:unhideWhenUsed="0"/>
-    <w:lsdException w:name="Medium Grid 2 Accent 4" w:semiHidden="0" w:uiPriority="68" w:unhideWhenUsed="0"/>
-    <w:lsdException w:name="Medium Grid 3 Accent 4" w:semiHidden="0" w:uiPriority="69" w:unhideWhenUsed="0"/>
-    <w:lsdException w:name="Dark List Accent 4" w:semiHidden="0" w:uiPriority="70" w:unhideWhenUsed="0"/>
-    <w:lsdException w:name="Colorful Shading Accent 4" w:semiHidden="0" w:uiPriority="71" w:unhideWhenUsed="0"/>
-    <w:lsdException w:name="Colorful List Accent 4" w:semiHidden="0" w:uiPriority="72" w:unhideWhenUsed="0"/>
-    <w:lsdException w:name="Colorful Grid Accent 4" w:semiHidden="0" w:uiPriority="73" w:unhideWhenUsed="0"/>
-    <w:lsdException w:name="Light Shading Accent 5" w:semiHidden="0" w:uiPriority="60" w:unhideWhenUsed="0"/>
-    <w:lsdException w:name="Light List Accent 5" w:semiHidden="0" w:uiPriority="61" w:unhideWhenUsed="0"/>
-    <w:lsdException w:name="Light Grid Accent 5" w:semiHidden="0" w:uiPriority="62" w:unhideWhenUsed="0"/>
-    <w:lsdException w:name="Medium Shading 1 Accent 5" w:semiHidden="0" w:uiPriority="63" w:unhideWhenUsed="0"/>
-    <w:lsdException w:name="Medium Shading 2 Accent 5" w:semiHidden="0" w:uiPriority="64" w:unhideWhenUsed="0"/>
-    <w:lsdException w:name="Medium List 1 Accent 5" w:semiHidden="0" w:uiPriority="65" w:unhideWhenUsed="0"/>
-    <w:lsdException w:name="Medium List 2 Accent 5" w:semiHidden="0" w:uiPriority="66" w:unhideWhenUsed="0"/>
-    <w:lsdException w:name="Medium Grid 1 Accent 5" w:semiHidden="0" w:uiPriority="67" w:unhideWhenUsed="0"/>
-    <w:lsdException w:name="Medium Grid 2 Accent 5" w:semiHidden="0" w:uiPriority="68" w:unhideWhenUsed="0"/>
-    <w:lsdException w:name="Medium Grid 3 Accent 5" w:semiHidden="0" w:uiPriority="69" w:unhideWhenUsed="0"/>
-    <w:lsdException w:name="Dark List Accent 5" w:semiHidden="0" w:uiPriority="70" w:unhideWhenUsed="0"/>
-    <w:lsdException w:name="Colorful Shading Accent 5" w:semiHidden="0" w:uiPriority="71" w:unhideWhenUsed="0"/>
-    <w:lsdException w:name="Colorful List Accent 5" w:semiHidden="0" w:uiPriority="72" w:unhideWhenUsed="0"/>
-    <w:lsdException w:name="Colorful Grid Accent 5" w:semiHidden="0" w:uiPriority="73" w:unhideWhenUsed="0"/>
-    <w:lsdException w:name="Light Shading Accent 6" w:semiHidden="0" w:uiPriority="60" w:unhideWhenUsed="0"/>
-    <w:lsdException w:name="Light List Accent 6" w:semiHidden="0" w:uiPriority="61" w:unhideWhenUsed="0"/>
-    <w:lsdException w:name="Light Grid Accent 6" w:semiHidden="0" w:uiPriority="62" w:unhideWhenUsed="0"/>
-    <w:lsdException w:name="Medium Shading 1 Accent 6" w:semiHidden="0" w:uiPriority="63" w:unhideWhenUsed="0"/>
-    <w:lsdException w:name="Medium Shading 2 Accent 6" w:semiHidden="0" w:uiPriority="64" w:unhideWhenUsed="0"/>
-    <w:lsdException w:name="Medium List 1 Accent 6" w:semiHidden="0" w:uiPriority="65" w:unhideWhenUsed="0"/>
-    <w:lsdException w:name="Medium List 2 Accent 6" w:semiHidden="0" w:uiPriority="66" w:unhideWhenUsed="0"/>
-    <w:lsdException w:name="Medium Grid 1 Accent 6" w:semiHidden="0" w:uiPriority="67" w:unhideWhenUsed="0"/>
-    <w:lsdException w:name="Medium Grid 2 Accent 6" w:semiHidden="0" w:uiPriority="68" w:unhideWhenUsed="0"/>
-    <w:lsdException w:name="Medium Grid 3 Accent 6" w:semiHidden="0" w:uiPriority="69" w:unhideWhenUsed="0"/>
-    <w:lsdException w:name="Dark List Accent 6" w:semiHidden="0" w:uiPriority="70" w:unhideWhenUsed="0"/>
-    <w:lsdException w:name="Colorful Shading Accent 6" w:semiHidden="0" w:uiPriority="71" w:unhideWhenUsed="0"/>
-    <w:lsdException w:name="Colorful List Accent 6" w:semiHidden="0" w:uiPriority="72" w:unhideWhenUsed="0"/>
-    <w:lsdException w:name="Colorful Grid Accent 6" w:semiHidden="0" w:uiPriority="73" w:unhideWhenUsed="0"/>
-    <w:lsdException w:name="Subtle Emphasis" w:semiHidden="0" w:uiPriority="19" w:unhideWhenUsed="0" w:qFormat="1"/>
-    <w:lsdException w:name="Intense Emphasis" w:semiHidden="0" w:uiPriority="21" w:unhideWhenUsed="0" w:qFormat="1"/>
-    <w:lsdException w:name="Subtle Reference" w:semiHidden="0" w:uiPriority="31" w:unhideWhenUsed="0" w:qFormat="1"/>
-    <w:lsdException w:name="Intense Reference" w:semiHidden="0" w:uiPriority="32" w:unhideWhenUsed="0" w:qFormat="1"/>
-    <w:lsdException w:name="Book Title" w:semiHidden="0" w:uiPriority="33" w:unhideWhenUsed="0" w:qFormat="1"/>
-    <w:lsdException w:name="Bibliography" w:uiPriority="37"/>
-    <w:lsdException w:name="TOC Heading" w:uiPriority="39" w:qFormat="1"/>
+  <w:latentStyles w:defLockedState="0" w:defUIPriority="99" w:defSemiHidden="0" w:defUnhideWhenUsed="0" w:defQFormat="0" w:count="371">
+    <w:lsdException w:name="Normal" w:uiPriority="0" w:qFormat="1"/>
+    <w:lsdException w:name="heading 1" w:uiPriority="9" w:qFormat="1"/>
+    <w:lsdException w:name="heading 2" w:semiHidden="1" w:uiPriority="9" w:unhideWhenUsed="1" w:qFormat="1"/>
+    <w:lsdException w:name="heading 3" w:semiHidden="1" w:uiPriority="9" w:unhideWhenUsed="1" w:qFormat="1"/>
+    <w:lsdException w:name="heading 4" w:semiHidden="1" w:uiPriority="9" w:unhideWhenUsed="1" w:qFormat="1"/>
+    <w:lsdException w:name="heading 5" w:semiHidden="1" w:uiPriority="9" w:unhideWhenUsed="1" w:qFormat="1"/>
+    <w:lsdException w:name="heading 6" w:semiHidden="1" w:uiPriority="9" w:unhideWhenUsed="1" w:qFormat="1"/>
+    <w:lsdException w:name="heading 7" w:semiHidden="1" w:uiPriority="9" w:unhideWhenUsed="1" w:qFormat="1"/>
+    <w:lsdException w:name="heading 8" w:semiHidden="1" w:uiPriority="9" w:unhideWhenUsed="1" w:qFormat="1"/>
+    <w:lsdException w:name="heading 9" w:semiHidden="1" w:uiPriority="9" w:unhideWhenUsed="1" w:qFormat="1"/>
+    <w:lsdException w:name="index 1" w:semiHidden="1" w:unhideWhenUsed="1"/>
+    <w:lsdException w:name="index 2" w:semiHidden="1" w:unhideWhenUsed="1"/>
+    <w:lsdException w:name="index 3" w:semiHidden="1" w:unhideWhenUsed="1"/>
+    <w:lsdException w:name="index 4" w:semiHidden="1" w:unhideWhenUsed="1"/>
+    <w:lsdException w:name="index 5" w:semiHidden="1" w:unhideWhenUsed="1"/>
+    <w:lsdException w:name="index 6" w:semiHidden="1" w:unhideWhenUsed="1"/>
+    <w:lsdException w:name="index 7" w:semiHidden="1" w:unhideWhenUsed="1"/>
+    <w:lsdException w:name="index 8" w:semiHidden="1" w:unhideWhenUsed="1"/>
+    <w:lsdException w:name="index 9" w:semiHidden="1" w:unhideWhenUsed="1"/>
+    <w:lsdException w:name="toc 1" w:semiHidden="1" w:uiPriority="39" w:unhideWhenUsed="1"/>
+    <w:lsdException w:name="toc 2" w:semiHidden="1" w:uiPriority="39" w:unhideWhenUsed="1"/>
+    <w:lsdException w:name="toc 3" w:semiHidden="1" w:uiPriority="39" w:unhideWhenUsed="1"/>
+    <w:lsdException w:name="toc 4" w:semiHidden="1" w:uiPriority="39" w:unhideWhenUsed="1"/>
+    <w:lsdException w:name="toc 5" w:semiHidden="1" w:uiPriority="39" w:unhideWhenUsed="1"/>
+    <w:lsdException w:name="toc 6" w:semiHidden="1" w:uiPriority="39" w:unhideWhenUsed="1"/>
+    <w:lsdException w:name="toc 7" w:semiHidden="1" w:uiPriority="39" w:unhideWhenUsed="1"/>
+    <w:lsdException w:name="toc 8" w:semiHidden="1" w:uiPriority="39" w:unhideWhenUsed="1"/>
+    <w:lsdException w:name="toc 9" w:semiHidden="1" w:uiPriority="39" w:unhideWhenUsed="1"/>
+    <w:lsdException w:name="Normal Indent" w:semiHidden="1" w:unhideWhenUsed="1"/>
+    <w:lsdException w:name="footnote text" w:semiHidden="1" w:unhideWhenUsed="1"/>
+    <w:lsdException w:name="annotation text" w:semiHidden="1" w:unhideWhenUsed="1"/>
+    <w:lsdException w:name="header" w:semiHidden="1" w:unhideWhenUsed="1"/>
+    <w:lsdException w:name="footer" w:semiHidden="1" w:unhideWhenUsed="1"/>
+    <w:lsdException w:name="index heading" w:semiHidden="1" w:unhideWhenUsed="1"/>
+    <w:lsdException w:name="caption" w:semiHidden="1" w:uiPriority="35" w:unhideWhenUsed="1" w:qFormat="1"/>
+    <w:lsdException w:name="table of figures" w:semiHidden="1" w:unhideWhenUsed="1"/>
+    <w:lsdException w:name="envelope address" w:semiHidden="1" w:unhideWhenUsed="1"/>
+    <w:lsdException w:name="envelope return" w:semiHidden="1" w:unhideWhenUsed="1"/>
+    <w:lsdException w:name="footnote reference" w:semiHidden="1" w:unhideWhenUsed="1"/>
+    <w:lsdException w:name="annotation reference" w:semiHidden="1" w:unhideWhenUsed="1"/>
+    <w:lsdException w:name="line number" w:semiHidden="1" w:unhideWhenUsed="1"/>
+    <w:lsdException w:name="page number" w:semiHidden="1" w:unhideWhenUsed="1"/>
+    <w:lsdException w:name="endnote reference" w:semiHidden="1" w:unhideWhenUsed="1"/>
+    <w:lsdException w:name="endnote text" w:semiHidden="1" w:unhideWhenUsed="1"/>
+    <w:lsdException w:name="table of authorities" w:semiHidden="1" w:unhideWhenUsed="1"/>
+    <w:lsdException w:name="macro" w:semiHidden="1" w:unhideWhenUsed="1"/>
+    <w:lsdException w:name="toa heading" w:semiHidden="1" w:unhideWhenUsed="1"/>
+    <w:lsdException w:name="List" w:semiHidden="1" w:unhideWhenUsed="1"/>
+    <w:lsdException w:name="List Bullet" w:semiHidden="1" w:unhideWhenUsed="1"/>
+    <w:lsdException w:name="List Number" w:semiHidden="1" w:unhideWhenUsed="1"/>
+    <w:lsdException w:name="List 2" w:semiHidden="1" w:unhideWhenUsed="1"/>
+    <w:lsdException w:name="List 3" w:semiHidden="1" w:unhideWhenUsed="1"/>
+    <w:lsdException w:name="List 4" w:semiHidden="1" w:unhideWhenUsed="1"/>
+    <w:lsdException w:name="List 5" w:semiHidden="1" w:unhideWhenUsed="1"/>
+    <w:lsdException w:name="List Bullet 2" w:semiHidden="1" w:unhideWhenUsed="1"/>
+    <w:lsdException w:name="List Bullet 3" w:semiHidden="1" w:unhideWhenUsed="1"/>
+    <w:lsdException w:name="List Bullet 4" w:semiHidden="1" w:unhideWhenUsed="1"/>
+    <w:lsdException w:name="List Bullet 5" w:semiHidden="1" w:unhideWhenUsed="1"/>
+    <w:lsdException w:name="List Number 2" w:semiHidden="1" w:unhideWhenUsed="1"/>
+    <w:lsdException w:name="List Number 3" w:semiHidden="1" w:unhideWhenUsed="1"/>
+    <w:lsdException w:name="List Number 4" w:semiHidden="1" w:unhideWhenUsed="1"/>
+    <w:lsdException w:name="List Number 5" w:semiHidden="1" w:unhideWhenUsed="1"/>
+    <w:lsdException w:name="Title" w:uiPriority="10" w:qFormat="1"/>
+    <w:lsdException w:name="Closing" w:semiHidden="1" w:unhideWhenUsed="1"/>
+    <w:lsdException w:name="Signature" w:semiHidden="1" w:unhideWhenUsed="1"/>
+    <w:lsdException w:name="Default Paragraph Font" w:semiHidden="1" w:uiPriority="1" w:unhideWhenUsed="1"/>
+    <w:lsdException w:name="Body Text" w:semiHidden="1" w:unhideWhenUsed="1"/>
+    <w:lsdException w:name="Body Text Indent" w:semiHidden="1" w:unhideWhenUsed="1"/>
+    <w:lsdException w:name="List Continue" w:semiHidden="1" w:unhideWhenUsed="1"/>
+    <w:lsdException w:name="List Continue 2" w:semiHidden="1" w:unhideWhenUsed="1"/>
+    <w:lsdException w:name="List Continue 3" w:semiHidden="1" w:unhideWhenUsed="1"/>
+    <w:lsdException w:name="List Continue 4" w:semiHidden="1" w:unhideWhenUsed="1"/>
+    <w:lsdException w:name="List Continue 5" w:semiHidden="1" w:unhideWhenUsed="1"/>
+    <w:lsdException w:name="Message Header" w:semiHidden="1" w:unhideWhenUsed="1"/>
+    <w:lsdException w:name="Subtitle" w:uiPriority="11" w:qFormat="1"/>
+    <w:lsdException w:name="Salutation" w:semiHidden="1" w:unhideWhenUsed="1"/>
+    <w:lsdException w:name="Date" w:semiHidden="1" w:unhideWhenUsed="1"/>
+    <w:lsdException w:name="Body Text First Indent" w:semiHidden="1" w:unhideWhenUsed="1"/>
+    <w:lsdException w:name="Body Text First Indent 2" w:semiHidden="1" w:unhideWhenUsed="1"/>
+    <w:lsdException w:name="Note Heading" w:semiHidden="1" w:unhideWhenUsed="1"/>
+    <w:lsdException w:name="Body Text 2" w:semiHidden="1" w:unhideWhenUsed="1"/>
+    <w:lsdException w:name="Body Text 3" w:semiHidden="1" w:unhideWhenUsed="1"/>
+    <w:lsdException w:name="Body Text Indent 2" w:semiHidden="1" w:unhideWhenUsed="1"/>
+    <w:lsdException w:name="Body Text Indent 3" w:semiHidden="1" w:unhideWhenUsed="1"/>
+    <w:lsdException w:name="Block Text" w:semiHidden="1" w:unhideWhenUsed="1"/>
+    <w:lsdException w:name="Hyperlink" w:semiHidden="1" w:unhideWhenUsed="1"/>
+    <w:lsdException w:name="FollowedHyperlink" w:semiHidden="1" w:unhideWhenUsed="1"/>
+    <w:lsdException w:name="Strong" w:uiPriority="22" w:qFormat="1"/>
+    <w:lsdException w:name="Emphasis" w:uiPriority="20" w:qFormat="1"/>
+    <w:lsdException w:name="Document Map" w:semiHidden="1" w:unhideWhenUsed="1"/>
+    <w:lsdException w:name="Plain Text" w:semiHidden="1" w:unhideWhenUsed="1"/>
+    <w:lsdException w:name="E-mail Signature" w:semiHidden="1" w:unhideWhenUsed="1"/>
+    <w:lsdException w:name="HTML Top of Form" w:semiHidden="1" w:unhideWhenUsed="1"/>
+    <w:lsdException w:name="HTML Bottom of Form" w:semiHidden="1" w:unhideWhenUsed="1"/>
+    <w:lsdException w:name="Normal (Web)" w:semiHidden="1" w:unhideWhenUsed="1"/>
+    <w:lsdException w:name="HTML Acronym" w:semiHidden="1" w:unhideWhenUsed="1"/>
+    <w:lsdException w:name="HTML Address" w:semiHidden="1" w:unhideWhenUsed="1"/>
+    <w:lsdException w:name="HTML Cite" w:semiHidden="1" w:unhideWhenUsed="1"/>
+    <w:lsdException w:name="HTML Code" w:semiHidden="1" w:unhideWhenUsed="1"/>
+    <w:lsdException w:name="HTML Definition" w:semiHidden="1" w:unhideWhenUsed="1"/>
+    <w:lsdException w:name="HTML Keyboard" w:semiHidden="1" w:unhideWhenUsed="1"/>
+    <w:lsdException w:name="HTML Preformatted" w:semiHidden="1" w:unhideWhenUsed="1"/>
+    <w:lsdException w:name="HTML Sample" w:semiHidden="1" w:unhideWhenUsed="1"/>
+    <w:lsdException w:name="HTML Typewriter" w:semiHidden="1" w:unhideWhenUsed="1"/>
+    <w:lsdException w:name="HTML Variable" w:semiHidden="1" w:unhideWhenUsed="1"/>
+    <w:lsdException w:name="Normal Table" w:semiHidden="1" w:unhideWhenUsed="1"/>
+    <w:lsdException w:name="annotation subject" w:semiHidden="1" w:unhideWhenUsed="1"/>
+    <w:lsdException w:name="No List" w:semiHidden="1" w:unhideWhenUsed="1"/>
+    <w:lsdException w:name="Outline List 1" w:semiHidden="1" w:unhideWhenUsed="1"/>
+    <w:lsdException w:name="Outline List 2" w:semiHidden="1" w:unhideWhenUsed="1"/>
+    <w:lsdException w:name="Outline List 3" w:semiHidden="1" w:unhideWhenUsed="1"/>
+    <w:lsdException w:name="Table Simple 1" w:semiHidden="1" w:unhideWhenUsed="1"/>
+    <w:lsdException w:name="Table Simple 2" w:semiHidden="1" w:unhideWhenUsed="1"/>
+    <w:lsdException w:name="Table Simple 3" w:semiHidden="1" w:unhideWhenUsed="1"/>
+    <w:lsdException w:name="Table Classic 1" w:semiHidden="1" w:unhideWhenUsed="1"/>
+    <w:lsdException w:name="Table Classic 2" w:semiHidden="1" w:unhideWhenUsed="1"/>
+    <w:lsdException w:name="Table Classic 3" w:semiHidden="1" w:unhideWhenUsed="1"/>
+    <w:lsdException w:name="Table Classic 4" w:semiHidden="1" w:unhideWhenUsed="1"/>
+    <w:lsdException w:name="Table Colorful 1" w:semiHidden="1" w:unhideWhenUsed="1"/>
+    <w:lsdException w:name="Table Colorful 2" w:semiHidden="1" w:unhideWhenUsed="1"/>
+    <w:lsdException w:name="Table Colorful 3" w:semiHidden="1" w:unhideWhenUsed="1"/>
+    <w:lsdException w:name="Table Columns 1" w:semiHidden="1" w:unhideWhenUsed="1"/>
+    <w:lsdException w:name="Table Columns 2" w:semiHidden="1" w:unhideWhenUsed="1"/>
+    <w:lsdException w:name="Table Columns 3" w:semiHidden="1" w:unhideWhenUsed="1"/>
+    <w:lsdException w:name="Table Columns 4" w:semiHidden="1" w:unhideWhenUsed="1"/>
+    <w:lsdException w:name="Table Columns 5" w:semiHidden="1" w:unhideWhenUsed="1"/>
+    <w:lsdException w:name="Table Grid 1" w:semiHidden="1" w:unhideWhenUsed="1"/>
+    <w:lsdException w:name="Table Grid 2" w:semiHidden="1" w:unhideWhenUsed="1"/>
+    <w:lsdException w:name="Table Grid 3" w:semiHidden="1" w:unhideWhenUsed="1"/>
+    <w:lsdException w:name="Table Grid 4" w:semiHidden="1" w:unhideWhenUsed="1"/>
+    <w:lsdException w:name="Table Grid 5" w:semiHidden="1" w:unhideWhenUsed="1"/>
+    <w:lsdException w:name="Table Grid 6" w:semiHidden="1" w:unhideWhenUsed="1"/>
+    <w:lsdException w:name="Table Grid 7" w:semiHidden="1" w:unhideWhenUsed="1"/>
+    <w:lsdException w:name="Table Grid 8" w:semiHidden="1" w:unhideWhenUsed="1"/>
+    <w:lsdException w:name="Table List 1" w:semiHidden="1" w:unhideWhenUsed="1"/>
+    <w:lsdException w:name="Table List 2" w:semiHidden="1" w:unhideWhenUsed="1"/>
+    <w:lsdException w:name="Table List 3" w:semiHidden="1" w:unhideWhenUsed="1"/>
+    <w:lsdException w:name="Table List 4" w:semiHidden="1" w:unhideWhenUsed="1"/>
+    <w:lsdException w:name="Table List 5" w:semiHidden="1" w:unhideWhenUsed="1"/>
+    <w:lsdException w:name="Table List 6" w:semiHidden="1" w:unhideWhenUsed="1"/>
+    <w:lsdException w:name="Table List 7" w:semiHidden="1" w:unhideWhenUsed="1"/>
+    <w:lsdException w:name="Table List 8" w:semiHidden="1" w:unhideWhenUsed="1"/>
+    <w:lsdException w:name="Table 3D effects 1" w:semiHidden="1" w:unhideWhenUsed="1"/>
+    <w:lsdException w:name="Table 3D effects 2" w:semiHidden="1" w:unhideWhenUsed="1"/>
+    <w:lsdException w:name="Table 3D effects 3" w:semiHidden="1" w:unhideWhenUsed="1"/>
+    <w:lsdException w:name="Table Contemporary" w:semiHidden="1" w:unhideWhenUsed="1"/>
+    <w:lsdException w:name="Table Elegant" w:semiHidden="1" w:unhideWhenUsed="1"/>
+    <w:lsdException w:name="Table Professional" w:semiHidden="1" w:unhideWhenUsed="1"/>
+    <w:lsdException w:name="Table Subtle 1" w:semiHidden="1" w:unhideWhenUsed="1"/>
+    <w:lsdException w:name="Table Subtle 2" w:semiHidden="1" w:unhideWhenUsed="1"/>
+    <w:lsdException w:name="Table Web 1" w:semiHidden="1" w:unhideWhenUsed="1"/>
+    <w:lsdException w:name="Table Web 2" w:semiHidden="1" w:unhideWhenUsed="1"/>
+    <w:lsdException w:name="Table Web 3" w:semiHidden="1" w:unhideWhenUsed="1"/>
+    <w:lsdException w:name="Balloon Text" w:semiHidden="1" w:unhideWhenUsed="1"/>
+    <w:lsdException w:name="Table Grid" w:uiPriority="59"/>
+    <w:lsdException w:name="Table Theme" w:semiHidden="1" w:unhideWhenUsed="1"/>
+    <w:lsdException w:name="Placeholder Text" w:semiHidden="1"/>
+    <w:lsdException w:name="No Spacing" w:uiPriority="1" w:qFormat="1"/>
+    <w:lsdException w:name="Light Shading" w:uiPriority="60"/>
+    <w:lsdException w:name="Light List" w:uiPriority="61"/>
+    <w:lsdException w:name="Light Grid" w:uiPriority="62"/>
+    <w:lsdException w:name="Medium Shading 1" w:uiPriority="63"/>
+    <w:lsdException w:name="Medium Shading 2" w:uiPriority="64"/>
+    <w:lsdException w:name="Medium List 1" w:uiPriority="65"/>
+    <w:lsdException w:name="Medium List 2" w:uiPriority="66"/>
+    <w:lsdException w:name="Medium Grid 1" w:uiPriority="67"/>
+    <w:lsdException w:name="Medium Grid 2" w:uiPriority="68"/>
+    <w:lsdException w:name="Medium Grid 3" w:uiPriority="69"/>
+    <w:lsdException w:name="Dark List" w:uiPriority="70"/>
+    <w:lsdException w:name="Colorful Shading" w:uiPriority="71"/>
+    <w:lsdException w:name="Colorful List" w:uiPriority="72"/>
+    <w:lsdException w:name="Colorful Grid" w:uiPriority="73"/>
+    <w:lsdException w:name="Light Shading Accent 1" w:uiPriority="60"/>
+    <w:lsdException w:name="Light List Accent 1" w:uiPriority="61"/>
+    <w:lsdException w:name="Light Grid Accent 1" w:uiPriority="62"/>
+    <w:lsdException w:name="Medium Shading 1 Accent 1" w:uiPriority="63"/>
+    <w:lsdException w:name="Medium Shading 2 Accent 1" w:uiPriority="64"/>
+    <w:lsdException w:name="Medium List 1 Accent 1" w:uiPriority="65"/>
+    <w:lsdException w:name="Revision" w:semiHidden="1"/>
+    <w:lsdException w:name="List Paragraph" w:uiPriority="34" w:qFormat="1"/>
+    <w:lsdException w:name="Quote" w:uiPriority="29" w:qFormat="1"/>
+    <w:lsdException w:name="Intense Quote" w:uiPriority="30" w:qFormat="1"/>
+    <w:lsdException w:name="Medium List 2 Accent 1" w:uiPriority="66"/>
+    <w:lsdException w:name="Medium Grid 1 Accent 1" w:uiPriority="67"/>
+    <w:lsdException w:name="Medium Grid 2 Accent 1" w:uiPriority="68"/>
+    <w:lsdException w:name="Medium Grid 3 Accent 1" w:uiPriority="69"/>
+    <w:lsdException w:name="Dark List Accent 1" w:uiPriority="70"/>
+    <w:lsdException w:name="Colorful Shading Accent 1" w:uiPriority="71"/>
+    <w:lsdException w:name="Colorful List Accent 1" w:uiPriority="72"/>
+    <w:lsdException w:name="Colorful Grid Accent 1" w:uiPriority="73"/>
+    <w:lsdException w:name="Light Shading Accent 2" w:uiPriority="60"/>
+    <w:lsdException w:name="Light List Accent 2" w:uiPriority="61"/>
+    <w:lsdException w:name="Light Grid Accent 2" w:uiPriority="62"/>
+    <w:lsdException w:name="Medium Shading 1 Accent 2" w:uiPriority="63"/>
+    <w:lsdException w:name="Medium Shading 2 Accent 2" w:uiPriority="64"/>
+    <w:lsdException w:name="Medium List 1 Accent 2" w:uiPriority="65"/>
+    <w:lsdException w:name="Medium List 2 Accent 2" w:uiPriority="66"/>
+    <w:lsdException w:name="Medium Grid 1 Accent 2" w:uiPriority="67"/>
+    <w:lsdException w:name="Medium Grid 2 Accent 2" w:uiPriority="68"/>
+    <w:lsdException w:name="Medium Grid 3 Accent 2" w:uiPriority="69"/>
+    <w:lsdException w:name="Dark List Accent 2" w:uiPriority="70"/>
+    <w:lsdException w:name="Colorful Shading Accent 2" w:uiPriority="71"/>
+    <w:lsdException w:name="Colorful List Accent 2" w:uiPriority="72"/>
+    <w:lsdException w:name="Colorful Grid Accent 2" w:uiPriority="73"/>
+    <w:lsdException w:name="Light Shading Accent 3" w:uiPriority="60"/>
+    <w:lsdException w:name="Light List Accent 3" w:uiPriority="61"/>
+    <w:lsdException w:name="Light Grid Accent 3" w:uiPriority="62"/>
+    <w:lsdException w:name="Medium Shading 1 Accent 3" w:uiPriority="63"/>
+    <w:lsdException w:name="Medium Shading 2 Accent 3" w:uiPriority="64"/>
+    <w:lsdException w:name="Medium List 1 Accent 3" w:uiPriority="65"/>
+    <w:lsdException w:name="Medium List 2 Accent 3" w:uiPriority="66"/>
+    <w:lsdException w:name="Medium Grid 1 Accent 3" w:uiPriority="67"/>
+    <w:lsdException w:name="Medium Grid 2 Accent 3" w:uiPriority="68"/>
+    <w:lsdException w:name="Medium Grid 3 Accent 3" w:uiPriority="69"/>
+    <w:lsdException w:name="Dark List Accent 3" w:uiPriority="70"/>
+    <w:lsdException w:name="Colorful Shading Accent 3" w:uiPriority="71"/>
+    <w:lsdException w:name="Colorful List Accent 3" w:uiPriority="72"/>
+    <w:lsdException w:name="Colorful Grid Accent 3" w:uiPriority="73"/>
+    <w:lsdException w:name="Light Shading Accent 4" w:uiPriority="60"/>
+    <w:lsdException w:name="Light List Accent 4" w:uiPriority="61"/>
+    <w:lsdException w:name="Light Grid Accent 4" w:uiPriority="62"/>
+    <w:lsdException w:name="Medium Shading 1 Accent 4" w:uiPriority="63"/>
+    <w:lsdException w:name="Medium Shading 2 Accent 4" w:uiPriority="64"/>
+    <w:lsdException w:name="Medium List 1 Accent 4" w:uiPriority="65"/>
+    <w:lsdException w:name="Medium List 2 Accent 4" w:uiPriority="66"/>
+    <w:lsdException w:name="Medium Grid 1 Accent 4" w:uiPriority="67"/>
+    <w:lsdException w:name="Medium Grid 2 Accent 4" w:uiPriority="68"/>
+    <w:lsdException w:name="Medium Grid 3 Accent 4" w:uiPriority="69"/>
+    <w:lsdException w:name="Dark List Accent 4" w:uiPriority="70"/>
+    <w:lsdException w:name="Colorful Shading Accent 4" w:uiPriority="71"/>
+    <w:lsdException w:name="Colorful List Accent 4" w:uiPriority="72"/>
+    <w:lsdException w:name="Colorful Grid Accent 4" w:uiPriority="73"/>
+    <w:lsdException w:name="Light Shading Accent 5" w:uiPriority="60"/>
+    <w:lsdException w:name="Light List Accent 5" w:uiPriority="61"/>
+    <w:lsdException w:name="Light Grid Accent 5" w:uiPriority="62"/>
+    <w:lsdException w:name="Medium Shading 1 Accent 5" w:uiPriority="63"/>
+    <w:lsdException w:name="Medium Shading 2 Accent 5" w:uiPriority="64"/>
+    <w:lsdException w:name="Medium List 1 Accent 5" w:uiPriority="65"/>
+    <w:lsdException w:name="Medium List 2 Accent 5" w:uiPriority="66"/>
+    <w:lsdException w:name="Medium Grid 1 Accent 5" w:uiPriority="67"/>
+    <w:lsdException w:name="Medium Grid 2 Accent 5" w:uiPriority="68"/>
+    <w:lsdException w:name="Medium Grid 3 Accent 5" w:uiPriority="69"/>
+    <w:lsdException w:name="Dark List Accent 5" w:uiPriority="70"/>
+    <w:lsdException w:name="Colorful Shading Accent 5" w:uiPriority="71"/>
+    <w:lsdException w:name="Colorful List Accent 5" w:uiPriority="72"/>
+    <w:lsdException w:name="Colorful Grid Accent 5" w:uiPriority="73"/>
+    <w:lsdException w:name="Light Shading Accent 6" w:uiPriority="60"/>
+    <w:lsdException w:name="Light List Accent 6" w:uiPriority="61"/>
+    <w:lsdException w:name="Light Grid Accent 6" w:uiPriority="62"/>
+    <w:lsdException w:name="Medium Shading 1 Accent 6" w:uiPriority="63"/>
+    <w:lsdException w:name="Medium Shading 2 Accent 6" w:uiPriority="64"/>
+    <w:lsdException w:name="Medium List 1 Accent 6" w:uiPriority="65"/>
+    <w:lsdException w:name="Medium List 2 Accent 6" w:uiPriority="66"/>
+    <w:lsdException w:name="Medium Grid 1 Accent 6" w:uiPriority="67"/>
+    <w:lsdException w:name="Medium Grid 2 Accent 6" w:uiPriority="68"/>
+    <w:lsdException w:name="Medium Grid 3 Accent 6" w:uiPriority="69"/>
+    <w:lsdException w:name="Dark List Accent 6" w:uiPriority="70"/>
+    <w:lsdException w:name="Colorful Shading Accent 6" w:uiPriority="71"/>
+    <w:lsdException w:name="Colorful List Accent 6" w:uiPriority="72"/>
+    <w:lsdException w:name="Colorful Grid Accent 6" w:uiPriority="73"/>
+    <w:lsdException w:name="Subtle Emphasis" w:uiPriority="19" w:qFormat="1"/>
+    <w:lsdException w:name="Intense Emphasis" w:uiPriority="21" w:qFormat="1"/>
+    <w:lsdException w:name="Subtle Reference" w:uiPriority="31" w:qFormat="1"/>
+    <w:lsdException w:name="Intense Reference" w:uiPriority="32" w:qFormat="1"/>
+    <w:lsdException w:name="Book Title" w:uiPriority="33" w:qFormat="1"/>
+    <w:lsdException w:name="Bibliography" w:semiHidden="1" w:uiPriority="37" w:unhideWhenUsed="1"/>
+    <w:lsdException w:name="TOC Heading" w:semiHidden="1" w:uiPriority="39" w:unhideWhenUsed="1" w:qFormat="1"/>
+    <w:lsdException w:name="Plain Table 1" w:uiPriority="41"/>
+    <w:lsdException w:name="Plain Table 2" w:uiPriority="42"/>
+    <w:lsdException w:name="Plain Table 3" w:uiPriority="43"/>
+    <w:lsdException w:name="Plain Table 4" w:uiPriority="44"/>
+    <w:lsdException w:name="Plain Table 5" w:uiPriority="45"/>
+    <w:lsdException w:name="Grid Table Light" w:uiPriority="40"/>
+    <w:lsdException w:name="Grid Table 1 Light" w:uiPriority="46"/>
+    <w:lsdException w:name="Grid Table 2" w:uiPriority="47"/>
+    <w:lsdException w:name="Grid Table 3" w:uiPriority="48"/>
+    <w:lsdException w:name="Grid Table 4" w:uiPriority="49"/>
+    <w:lsdException w:name="Grid Table 5 Dark" w:uiPriority="50"/>
+    <w:lsdException w:name="Grid Table 6 Colorful" w:uiPriority="51"/>
+    <w:lsdException w:name="Grid Table 7 Colorful" w:uiPriority="52"/>
+    <w:lsdException w:name="Grid Table 1 Light Accent 1" w:uiPriority="46"/>
+    <w:lsdException w:name="Grid Table 2 Accent 1" w:uiPriority="47"/>
+    <w:lsdException w:name="Grid Table 3 Accent 1" w:uiPriority="48"/>
+    <w:lsdException w:name="Grid Table 4 Accent 1" w:uiPriority="49"/>
+    <w:lsdException w:name="Grid Table 5 Dark Accent 1" w:uiPriority="50"/>
+    <w:lsdException w:name="Grid Table 6 Colorful Accent 1" w:uiPriority="51"/>
+    <w:lsdException w:name="Grid Table 7 Colorful Accent 1" w:uiPriority="52"/>
+    <w:lsdException w:name="Grid Table 1 Light Accent 2" w:uiPriority="46"/>
+    <w:lsdException w:name="Grid Table 2 Accent 2" w:uiPriority="47"/>
+    <w:lsdException w:name="Grid Table 3 Accent 2" w:uiPriority="48"/>
+    <w:lsdException w:name="Grid Table 4 Accent 2" w:uiPriority="49"/>
+    <w:lsdException w:name="Grid Table 5 Dark Accent 2" w:uiPriority="50"/>
+    <w:lsdException w:name="Grid Table 6 Colorful Accent 2" w:uiPriority="51"/>
+    <w:lsdException w:name="Grid Table 7 Colorful Accent 2" w:uiPriority="52"/>
+    <w:lsdException w:name="Grid Table 1 Light Accent 3" w:uiPriority="46"/>
+    <w:lsdException w:name="Grid Table 2 Accent 3" w:uiPriority="47"/>
+    <w:lsdException w:name="Grid Table 3 Accent 3" w:uiPriority="48"/>
+    <w:lsdException w:name="Grid Table 4 Accent 3" w:uiPriority="49"/>
+    <w:lsdException w:name="Grid Table 5 Dark Accent 3" w:uiPriority="50"/>
+    <w:lsdException w:name="Grid Table 6 Colorful Accent 3" w:uiPriority="51"/>
+    <w:lsdException w:name="Grid Table 7 Colorful Accent 3" w:uiPriority="52"/>
+    <w:lsdException w:name="Grid Table 1 Light Accent 4" w:uiPriority="46"/>
+    <w:lsdException w:name="Grid Table 2 Accent 4" w:uiPriority="47"/>
+    <w:lsdException w:name="Grid Table 3 Accent 4" w:uiPriority="48"/>
+    <w:lsdException w:name="Grid Table 4 Accent 4" w:uiPriority="49"/>
+    <w:lsdException w:name="Grid Table 5 Dark Accent 4" w:uiPriority="50"/>
+    <w:lsdException w:name="Grid Table 6 Colorful Accent 4" w:uiPriority="51"/>
+    <w:lsdException w:name="Grid Table 7 Colorful Accent 4" w:uiPriority="52"/>
+    <w:lsdException w:name="Grid Table 1 Light Accent 5" w:uiPriority="46"/>
+    <w:lsdException w:name="Grid Table 2 Accent 5" w:uiPriority="47"/>
+    <w:lsdException w:name="Grid Table 3 Accent 5" w:uiPriority="48"/>
+    <w:lsdException w:name="Grid Table 4 Accent 5" w:uiPriority="49"/>
+    <w:lsdException w:name="Grid Table 5 Dark Accent 5" w:uiPriority="50"/>
+    <w:lsdException w:name="Grid Table 6 Colorful Accent 5" w:uiPriority="51"/>
+    <w:lsdException w:name="Grid Table 7 Colorful Accent 5" w:uiPriority="52"/>
+    <w:lsdException w:name="Grid Table 1 Light Accent 6" w:uiPriority="46"/>
+    <w:lsdException w:name="Grid Table 2 Accent 6" w:uiPriority="47"/>
+    <w:lsdException w:name="Grid Table 3 Accent 6" w:uiPriority="48"/>
+    <w:lsdException w:name="Grid Table 4 Accent 6" w:uiPriority="49"/>
+    <w:lsdException w:name="Grid Table 5 Dark Accent 6" w:uiPriority="50"/>
+    <w:lsdException w:name="Grid Table 6 Colorful Accent 6" w:uiPriority="51"/>
+    <w:lsdException w:name="Grid Table 7 Colorful Accent 6" w:uiPriority="52"/>
+    <w:lsdException w:name="List Table 1 Light" w:uiPriority="46"/>
+    <w:lsdException w:name="List Table 2" w:uiPriority="47"/>
+    <w:lsdException w:name="List Table 3" w:uiPriority="48"/>
+    <w:lsdException w:name="List Table 4" w:uiPriority="49"/>
+    <w:lsdException w:name="List Table 5 Dark" w:uiPriority="50"/>
+    <w:lsdException w:name="List Table 6 Colorful" w:uiPriority="51"/>
+    <w:lsdException w:name="List Table 7 Colorful" w:uiPriority="52"/>
+    <w:lsdException w:name="List Table 1 Light Accent 1" w:uiPriority="46"/>
+    <w:lsdException w:name="List Table 2 Accent 1" w:uiPriority="47"/>
+    <w:lsdException w:name="List Table 3 Accent 1" w:uiPriority="48"/>
+    <w:lsdException w:name="List Table 4 Accent 1" w:uiPriority="49"/>
+    <w:lsdException w:name="List Table 5 Dark Accent 1" w:uiPriority="50"/>
+    <w:lsdException w:name="List Table 6 Colorful Accent 1" w:uiPriority="51"/>
+    <w:lsdException w:name="List Table 7 Colorful Accent 1" w:uiPriority="52"/>
+    <w:lsdException w:name="List Table 1 Light Accent 2" w:uiPriority="46"/>
+    <w:lsdException w:name="List Table 2 Accent 2" w:uiPriority="47"/>
+    <w:lsdException w:name="List Table 3 Accent 2" w:uiPriority="48"/>
+    <w:lsdException w:name="List Table 4 Accent 2" w:uiPriority="49"/>
+    <w:lsdException w:name="List Table 5 Dark Accent 2" w:uiPriority="50"/>
+    <w:lsdException w:name="List Table 6 Colorful Accent 2" w:uiPriority="51"/>
+    <w:lsdException w:name="List Table 7 Colorful Accent 2" w:uiPriority="52"/>
+    <w:lsdException w:name="List Table 1 Light Accent 3" w:uiPriority="46"/>
+    <w:lsdException w:name="List Table 2 Accent 3" w:uiPriority="47"/>
+    <w:lsdException w:name="List Table 3 Accent 3" w:uiPriority="48"/>
+    <w:lsdException w:name="List Table 4 Accent 3" w:uiPriority="49"/>
+    <w:lsdException w:name="List Table 5 Dark Accent 3" w:uiPriority="50"/>
+    <w:lsdException w:name="List Table 6 Colorful Accent 3" w:uiPriority="51"/>
+    <w:lsdException w:name="List Table 7 Colorful Accent 3" w:uiPriority="52"/>
+    <w:lsdException w:name="List Table 1 Light Accent 4" w:uiPriority="46"/>
+    <w:lsdException w:name="List Table 2 Accent 4" w:uiPriority="47"/>
+    <w:lsdException w:name="List Table 3 Accent 4" w:uiPriority="48"/>
+    <w:lsdException w:name="List Table 4 Accent 4" w:uiPriority="49"/>
+    <w:lsdException w:name="List Table 5 Dark Accent 4" w:uiPriority="50"/>
+    <w:lsdException w:name="List Table 6 Colorful Accent 4" w:uiPriority="51"/>
+    <w:lsdException w:name="List Table 7 Colorful Accent 4" w:uiPriority="52"/>
+    <w:lsdException w:name="List Table 1 Light Accent 5" w:uiPriority="46"/>
+    <w:lsdException w:name="List Table 2 Accent 5" w:uiPriority="47"/>
+    <w:lsdException w:name="List Table 3 Accent 5" w:uiPriority="48"/>
+    <w:lsdException w:name="List Table 4 Accent 5" w:uiPriority="49"/>
+    <w:lsdException w:name="List Table 5 Dark Accent 5" w:uiPriority="50"/>
+    <w:lsdException w:name="List Table 6 Colorful Accent 5" w:uiPriority="51"/>
+    <w:lsdException w:name="List Table 7 Colorful Accent 5" w:uiPriority="52"/>
+    <w:lsdException w:name="List Table 1 Light Accent 6" w:uiPriority="46"/>
+    <w:lsdException w:name="List Table 2 Accent 6" w:uiPriority="47"/>
+    <w:lsdException w:name="List Table 3 Accent 6" w:uiPriority="48"/>
+    <w:lsdException w:name="List Table 4 Accent 6" w:uiPriority="49"/>
+    <w:lsdException w:name="List Table 5 Dark Accent 6" w:uiPriority="50"/>
+    <w:lsdException w:name="List Table 6 Colorful Accent 6" w:uiPriority="51"/>
+    <w:lsdException w:name="List Table 7 Colorful Accent 6" w:uiPriority="52"/>
   </w:latentStyles>
   <w:style w:type="paragraph" w:default="1" w:styleId="Normal">
     <w:name w:val="Normal"/>
@@ -10405,7 +10628,7 @@
   <w:style w:type="paragraph" w:styleId="Cabealho">
     <w:name w:val="header"/>
     <w:basedOn w:val="Normal"/>
-    <w:link w:val="CabealhoCarcter"/>
+    <w:link w:val="CabealhoCarter"/>
     <w:uiPriority w:val="99"/>
     <w:unhideWhenUsed/>
     <w:rsid w:val="00167C57"/>
@@ -10417,8 +10640,8 @@
       <w:spacing w:after="0" w:line="240" w:lineRule="auto"/>
     </w:pPr>
   </w:style>
-  <w:style w:type="character" w:customStyle="1" w:styleId="CabealhoCarcter">
-    <w:name w:val="Cabeçalho Carácter"/>
+  <w:style w:type="character" w:customStyle="1" w:styleId="CabealhoCarter">
+    <w:name w:val="Cabeçalho Caráter"/>
     <w:basedOn w:val="Tipodeletrapredefinidodopargrafo"/>
     <w:link w:val="Cabealho"/>
     <w:uiPriority w:val="99"/>
@@ -10427,7 +10650,7 @@
   <w:style w:type="paragraph" w:styleId="Rodap">
     <w:name w:val="footer"/>
     <w:basedOn w:val="Normal"/>
-    <w:link w:val="RodapCarcter"/>
+    <w:link w:val="RodapCarter"/>
     <w:uiPriority w:val="99"/>
     <w:unhideWhenUsed/>
     <w:rsid w:val="00167C57"/>
@@ -10439,8 +10662,8 @@
       <w:spacing w:after="0" w:line="240" w:lineRule="auto"/>
     </w:pPr>
   </w:style>
-  <w:style w:type="character" w:customStyle="1" w:styleId="RodapCarcter">
-    <w:name w:val="Rodapé Carácter"/>
+  <w:style w:type="character" w:customStyle="1" w:styleId="RodapCarter">
+    <w:name w:val="Rodapé Caráter"/>
     <w:basedOn w:val="Tipodeletrapredefinidodopargrafo"/>
     <w:link w:val="Rodap"/>
     <w:uiPriority w:val="99"/>
@@ -10449,7 +10672,7 @@
   <w:style w:type="paragraph" w:styleId="Textodebalo">
     <w:name w:val="Balloon Text"/>
     <w:basedOn w:val="Normal"/>
-    <w:link w:val="TextodebaloCarcter"/>
+    <w:link w:val="TextodebaloCarter"/>
     <w:uiPriority w:val="99"/>
     <w:semiHidden/>
     <w:unhideWhenUsed/>
@@ -10463,292 +10686,8 @@
       <w:szCs w:val="16"/>
     </w:rPr>
   </w:style>
-  <w:style w:type="character" w:customStyle="1" w:styleId="TextodebaloCarcter">
-    <w:name w:val="Texto de balão Carácter"/>
-    <w:basedOn w:val="Tipodeletrapredefinidodopargrafo"/>
-    <w:link w:val="Textodebalo"/>
-    <w:uiPriority w:val="99"/>
-    <w:semiHidden/>
-    <w:rsid w:val="00167C57"/>
-    <w:rPr>
-      <w:rFonts w:ascii="Tahoma" w:hAnsi="Tahoma" w:cs="Tahoma"/>
-      <w:sz w:val="16"/>
-      <w:szCs w:val="16"/>
-    </w:rPr>
-  </w:style>
-</w:styles>
-</file>
-
-<file path=word/stylesWithEffects.xml><?xml version="1.0" encoding="utf-8"?>
-<w:styles xmlns:wpc="http://schemas.microsoft.com/office/word/2010/wordprocessingCanvas" xmlns:mc="http://schemas.openxmlformats.org/markup-compatibility/2006" xmlns:o="urn:schemas-microsoft-com:office:office" xmlns:r="http://schemas.openxmlformats.org/officeDocument/2006/relationships" xmlns:m="http://schemas.openxmlformats.org/officeDocument/2006/math" xmlns:v="urn:schemas-microsoft-com:vml" xmlns:wp14="http://schemas.microsoft.com/office/word/2010/wordprocessingDrawing" xmlns:wp="http://schemas.openxmlformats.org/drawingml/2006/wordprocessingDrawing" xmlns:w10="urn:schemas-microsoft-com:office:word" xmlns:w="http://schemas.openxmlformats.org/wordprocessingml/2006/main" xmlns:w14="http://schemas.microsoft.com/office/word/2010/wordml" xmlns:wpg="http://schemas.microsoft.com/office/word/2010/wordprocessingGroup" xmlns:wpi="http://schemas.microsoft.com/office/word/2010/wordprocessingInk" xmlns:wne="http://schemas.microsoft.com/office/word/2006/wordml" xmlns:wps="http://schemas.microsoft.com/office/word/2010/wordprocessingShape" mc:Ignorable="w14 wp14">
-  <w:docDefaults>
-    <w:rPrDefault>
-      <w:rPr>
-        <w:rFonts w:asciiTheme="minorHAnsi" w:eastAsiaTheme="minorHAnsi" w:hAnsiTheme="minorHAnsi" w:cstheme="minorBidi"/>
-        <w:sz w:val="22"/>
-        <w:szCs w:val="22"/>
-        <w:lang w:val="pt-PT" w:eastAsia="en-US" w:bidi="ar-SA"/>
-      </w:rPr>
-    </w:rPrDefault>
-    <w:pPrDefault>
-      <w:pPr>
-        <w:spacing w:after="200" w:line="276" w:lineRule="auto"/>
-      </w:pPr>
-    </w:pPrDefault>
-  </w:docDefaults>
-  <w:latentStyles w:defLockedState="0" w:defUIPriority="99" w:defSemiHidden="1" w:defUnhideWhenUsed="1" w:defQFormat="0" w:count="267">
-    <w:lsdException w:name="Normal" w:semiHidden="0" w:uiPriority="0" w:unhideWhenUsed="0" w:qFormat="1"/>
-    <w:lsdException w:name="heading 1" w:semiHidden="0" w:uiPriority="9" w:unhideWhenUsed="0" w:qFormat="1"/>
-    <w:lsdException w:name="heading 2" w:uiPriority="9" w:qFormat="1"/>
-    <w:lsdException w:name="heading 3" w:uiPriority="9" w:qFormat="1"/>
-    <w:lsdException w:name="heading 4" w:uiPriority="9" w:qFormat="1"/>
-    <w:lsdException w:name="heading 5" w:uiPriority="9" w:qFormat="1"/>
-    <w:lsdException w:name="heading 6" w:uiPriority="9" w:qFormat="1"/>
-    <w:lsdException w:name="heading 7" w:uiPriority="9" w:qFormat="1"/>
-    <w:lsdException w:name="heading 8" w:uiPriority="9" w:qFormat="1"/>
-    <w:lsdException w:name="heading 9" w:uiPriority="9" w:qFormat="1"/>
-    <w:lsdException w:name="toc 1" w:uiPriority="39"/>
-    <w:lsdException w:name="toc 2" w:uiPriority="39"/>
-    <w:lsdException w:name="toc 3" w:uiPriority="39"/>
-    <w:lsdException w:name="toc 4" w:uiPriority="39"/>
-    <w:lsdException w:name="toc 5" w:uiPriority="39"/>
-    <w:lsdException w:name="toc 6" w:uiPriority="39"/>
-    <w:lsdException w:name="toc 7" w:uiPriority="39"/>
-    <w:lsdException w:name="toc 8" w:uiPriority="39"/>
-    <w:lsdException w:name="toc 9" w:uiPriority="39"/>
-    <w:lsdException w:name="caption" w:uiPriority="35" w:qFormat="1"/>
-    <w:lsdException w:name="Title" w:semiHidden="0" w:uiPriority="10" w:unhideWhenUsed="0" w:qFormat="1"/>
-    <w:lsdException w:name="Default Paragraph Font" w:uiPriority="1"/>
-    <w:lsdException w:name="Subtitle" w:semiHidden="0" w:uiPriority="11" w:unhideWhenUsed="0" w:qFormat="1"/>
-    <w:lsdException w:name="Strong" w:semiHidden="0" w:uiPriority="22" w:unhideWhenUsed="0" w:qFormat="1"/>
-    <w:lsdException w:name="Emphasis" w:semiHidden="0" w:uiPriority="20" w:unhideWhenUsed="0" w:qFormat="1"/>
-    <w:lsdException w:name="Table Grid" w:semiHidden="0" w:uiPriority="59" w:unhideWhenUsed="0"/>
-    <w:lsdException w:name="Placeholder Text" w:unhideWhenUsed="0"/>
-    <w:lsdException w:name="No Spacing" w:semiHidden="0" w:uiPriority="1" w:unhideWhenUsed="0" w:qFormat="1"/>
-    <w:lsdException w:name="Light Shading" w:semiHidden="0" w:uiPriority="60" w:unhideWhenUsed="0"/>
-    <w:lsdException w:name="Light List" w:semiHidden="0" w:uiPriority="61" w:unhideWhenUsed="0"/>
-    <w:lsdException w:name="Light Grid" w:semiHidden="0" w:uiPriority="62" w:unhideWhenUsed="0"/>
-    <w:lsdException w:name="Medium Shading 1" w:semiHidden="0" w:uiPriority="63" w:unhideWhenUsed="0"/>
-    <w:lsdException w:name="Medium Shading 2" w:semiHidden="0" w:uiPriority="64" w:unhideWhenUsed="0"/>
-    <w:lsdException w:name="Medium List 1" w:semiHidden="0" w:uiPriority="65" w:unhideWhenUsed="0"/>
-    <w:lsdException w:name="Medium List 2" w:semiHidden="0" w:uiPriority="66" w:unhideWhenUsed="0"/>
-    <w:lsdException w:name="Medium Grid 1" w:semiHidden="0" w:uiPriority="67" w:unhideWhenUsed="0"/>
-    <w:lsdException w:name="Medium Grid 2" w:semiHidden="0" w:uiPriority="68" w:unhideWhenUsed="0"/>
-    <w:lsdException w:name="Medium Grid 3" w:semiHidden="0" w:uiPriority="69" w:unhideWhenUsed="0"/>
-    <w:lsdException w:name="Dark List" w:semiHidden="0" w:uiPriority="70" w:unhideWhenUsed="0"/>
-    <w:lsdException w:name="Colorful Shading" w:semiHidden="0" w:uiPriority="71" w:unhideWhenUsed="0"/>
-    <w:lsdException w:name="Colorful List" w:semiHidden="0" w:uiPriority="72" w:unhideWhenUsed="0"/>
-    <w:lsdException w:name="Colorful Grid" w:semiHidden="0" w:uiPriority="73" w:unhideWhenUsed="0"/>
-    <w:lsdException w:name="Light Shading Accent 1" w:semiHidden="0" w:uiPriority="60" w:unhideWhenUsed="0"/>
-    <w:lsdException w:name="Light List Accent 1" w:semiHidden="0" w:uiPriority="61" w:unhideWhenUsed="0"/>
-    <w:lsdException w:name="Light Grid Accent 1" w:semiHidden="0" w:uiPriority="62" w:unhideWhenUsed="0"/>
-    <w:lsdException w:name="Medium Shading 1 Accent 1" w:semiHidden="0" w:uiPriority="63" w:unhideWhenUsed="0"/>
-    <w:lsdException w:name="Medium Shading 2 Accent 1" w:semiHidden="0" w:uiPriority="64" w:unhideWhenUsed="0"/>
-    <w:lsdException w:name="Medium List 1 Accent 1" w:semiHidden="0" w:uiPriority="65" w:unhideWhenUsed="0"/>
-    <w:lsdException w:name="Revision" w:unhideWhenUsed="0"/>
-    <w:lsdException w:name="List Paragraph" w:semiHidden="0" w:uiPriority="34" w:unhideWhenUsed="0" w:qFormat="1"/>
-    <w:lsdException w:name="Quote" w:semiHidden="0" w:uiPriority="29" w:unhideWhenUsed="0" w:qFormat="1"/>
-    <w:lsdException w:name="Intense Quote" w:semiHidden="0" w:uiPriority="30" w:unhideWhenUsed="0" w:qFormat="1"/>
-    <w:lsdException w:name="Medium List 2 Accent 1" w:semiHidden="0" w:uiPriority="66" w:unhideWhenUsed="0"/>
-    <w:lsdException w:name="Medium Grid 1 Accent 1" w:semiHidden="0" w:uiPriority="67" w:unhideWhenUsed="0"/>
-    <w:lsdException w:name="Medium Grid 2 Accent 1" w:semiHidden="0" w:uiPriority="68" w:unhideWhenUsed="0"/>
-    <w:lsdException w:name="Medium Grid 3 Accent 1" w:semiHidden="0" w:uiPriority="69" w:unhideWhenUsed="0"/>
-    <w:lsdException w:name="Dark List Accent 1" w:semiHidden="0" w:uiPriority="70" w:unhideWhenUsed="0"/>
-    <w:lsdException w:name="Colorful Shading Accent 1" w:semiHidden="0" w:uiPriority="71" w:unhideWhenUsed="0"/>
-    <w:lsdException w:name="Colorful List Accent 1" w:semiHidden="0" w:uiPriority="72" w:unhideWhenUsed="0"/>
-    <w:lsdException w:name="Colorful Grid Accent 1" w:semiHidden="0" w:uiPriority="73" w:unhideWhenUsed="0"/>
-    <w:lsdException w:name="Light Shading Accent 2" w:semiHidden="0" w:uiPriority="60" w:unhideWhenUsed="0"/>
-    <w:lsdException w:name="Light List Accent 2" w:semiHidden="0" w:uiPriority="61" w:unhideWhenUsed="0"/>
-    <w:lsdException w:name="Light Grid Accent 2" w:semiHidden="0" w:uiPriority="62" w:unhideWhenUsed="0"/>
-    <w:lsdException w:name="Medium Shading 1 Accent 2" w:semiHidden="0" w:uiPriority="63" w:unhideWhenUsed="0"/>
-    <w:lsdException w:name="Medium Shading 2 Accent 2" w:semiHidden="0" w:uiPriority="64" w:unhideWhenUsed="0"/>
-    <w:lsdException w:name="Medium List 1 Accent 2" w:semiHidden="0" w:uiPriority="65" w:unhideWhenUsed="0"/>
-    <w:lsdException w:name="Medium List 2 Accent 2" w:semiHidden="0" w:uiPriority="66" w:unhideWhenUsed="0"/>
-    <w:lsdException w:name="Medium Grid 1 Accent 2" w:semiHidden="0" w:uiPriority="67" w:unhideWhenUsed="0"/>
-    <w:lsdException w:name="Medium Grid 2 Accent 2" w:semiHidden="0" w:uiPriority="68" w:unhideWhenUsed="0"/>
-    <w:lsdException w:name="Medium Grid 3 Accent 2" w:semiHidden="0" w:uiPriority="69" w:unhideWhenUsed="0"/>
-    <w:lsdException w:name="Dark List Accent 2" w:semiHidden="0" w:uiPriority="70" w:unhideWhenUsed="0"/>
-    <w:lsdException w:name="Colorful Shading Accent 2" w:semiHidden="0" w:uiPriority="71" w:unhideWhenUsed="0"/>
-    <w:lsdException w:name="Colorful List Accent 2" w:semiHidden="0" w:uiPriority="72" w:unhideWhenUsed="0"/>
-    <w:lsdException w:name="Colorful Grid Accent 2" w:semiHidden="0" w:uiPriority="73" w:unhideWhenUsed="0"/>
-    <w:lsdException w:name="Light Shading Accent 3" w:semiHidden="0" w:uiPriority="60" w:unhideWhenUsed="0"/>
-    <w:lsdException w:name="Light List Accent 3" w:semiHidden="0" w:uiPriority="61" w:unhideWhenUsed="0"/>
-    <w:lsdException w:name="Light Grid Accent 3" w:semiHidden="0" w:uiPriority="62" w:unhideWhenUsed="0"/>
-    <w:lsdException w:name="Medium Shading 1 Accent 3" w:semiHidden="0" w:uiPriority="63" w:unhideWhenUsed="0"/>
-    <w:lsdException w:name="Medium Shading 2 Accent 3" w:semiHidden="0" w:uiPriority="64" w:unhideWhenUsed="0"/>
-    <w:lsdException w:name="Medium List 1 Accent 3" w:semiHidden="0" w:uiPriority="65" w:unhideWhenUsed="0"/>
-    <w:lsdException w:name="Medium List 2 Accent 3" w:semiHidden="0" w:uiPriority="66" w:unhideWhenUsed="0"/>
-    <w:lsdException w:name="Medium Grid 1 Accent 3" w:semiHidden="0" w:uiPriority="67" w:unhideWhenUsed="0"/>
-    <w:lsdException w:name="Medium Grid 2 Accent 3" w:semiHidden="0" w:uiPriority="68" w:unhideWhenUsed="0"/>
-    <w:lsdException w:name="Medium Grid 3 Accent 3" w:semiHidden="0" w:uiPriority="69" w:unhideWhenUsed="0"/>
-    <w:lsdException w:name="Dark List Accent 3" w:semiHidden="0" w:uiPriority="70" w:unhideWhenUsed="0"/>
-    <w:lsdException w:name="Colorful Shading Accent 3" w:semiHidden="0" w:uiPriority="71" w:unhideWhenUsed="0"/>
-    <w:lsdException w:name="Colorful List Accent 3" w:semiHidden="0" w:uiPriority="72" w:unhideWhenUsed="0"/>
-    <w:lsdException w:name="Colorful Grid Accent 3" w:semiHidden="0" w:uiPriority="73" w:unhideWhenUsed="0"/>
-    <w:lsdException w:name="Light Shading Accent 4" w:semiHidden="0" w:uiPriority="60" w:unhideWhenUsed="0"/>
-    <w:lsdException w:name="Light List Accent 4" w:semiHidden="0" w:uiPriority="61" w:unhideWhenUsed="0"/>
-    <w:lsdException w:name="Light Grid Accent 4" w:semiHidden="0" w:uiPriority="62" w:unhideWhenUsed="0"/>
-    <w:lsdException w:name="Medium Shading 1 Accent 4" w:semiHidden="0" w:uiPriority="63" w:unhideWhenUsed="0"/>
-    <w:lsdException w:name="Medium Shading 2 Accent 4" w:semiHidden="0" w:uiPriority="64" w:unhideWhenUsed="0"/>
-    <w:lsdException w:name="Medium List 1 Accent 4" w:semiHidden="0" w:uiPriority="65" w:unhideWhenUsed="0"/>
-    <w:lsdException w:name="Medium List 2 Accent 4" w:semiHidden="0" w:uiPriority="66" w:unhideWhenUsed="0"/>
-    <w:lsdException w:name="Medium Grid 1 Accent 4" w:semiHidden="0" w:uiPriority="67" w:unhideWhenUsed="0"/>
-    <w:lsdException w:name="Medium Grid 2 Accent 4" w:semiHidden="0" w:uiPriority="68" w:unhideWhenUsed="0"/>
-    <w:lsdException w:name="Medium Grid 3 Accent 4" w:semiHidden="0" w:uiPriority="69" w:unhideWhenUsed="0"/>
-    <w:lsdException w:name="Dark List Accent 4" w:semiHidden="0" w:uiPriority="70" w:unhideWhenUsed="0"/>
-    <w:lsdException w:name="Colorful Shading Accent 4" w:semiHidden="0" w:uiPriority="71" w:unhideWhenUsed="0"/>
-    <w:lsdException w:name="Colorful List Accent 4" w:semiHidden="0" w:uiPriority="72" w:unhideWhenUsed="0"/>
-    <w:lsdException w:name="Colorful Grid Accent 4" w:semiHidden="0" w:uiPriority="73" w:unhideWhenUsed="0"/>
-    <w:lsdException w:name="Light Shading Accent 5" w:semiHidden="0" w:uiPriority="60" w:unhideWhenUsed="0"/>
-    <w:lsdException w:name="Light List Accent 5" w:semiHidden="0" w:uiPriority="61" w:unhideWhenUsed="0"/>
-    <w:lsdException w:name="Light Grid Accent 5" w:semiHidden="0" w:uiPriority="62" w:unhideWhenUsed="0"/>
-    <w:lsdException w:name="Medium Shading 1 Accent 5" w:semiHidden="0" w:uiPriority="63" w:unhideWhenUsed="0"/>
-    <w:lsdException w:name="Medium Shading 2 Accent 5" w:semiHidden="0" w:uiPriority="64" w:unhideWhenUsed="0"/>
-    <w:lsdException w:name="Medium List 1 Accent 5" w:semiHidden="0" w:uiPriority="65" w:unhideWhenUsed="0"/>
-    <w:lsdException w:name="Medium List 2 Accent 5" w:semiHidden="0" w:uiPriority="66" w:unhideWhenUsed="0"/>
-    <w:lsdException w:name="Medium Grid 1 Accent 5" w:semiHidden="0" w:uiPriority="67" w:unhideWhenUsed="0"/>
-    <w:lsdException w:name="Medium Grid 2 Accent 5" w:semiHidden="0" w:uiPriority="68" w:unhideWhenUsed="0"/>
-    <w:lsdException w:name="Medium Grid 3 Accent 5" w:semiHidden="0" w:uiPriority="69" w:unhideWhenUsed="0"/>
-    <w:lsdException w:name="Dark List Accent 5" w:semiHidden="0" w:uiPriority="70" w:unhideWhenUsed="0"/>
-    <w:lsdException w:name="Colorful Shading Accent 5" w:semiHidden="0" w:uiPriority="71" w:unhideWhenUsed="0"/>
-    <w:lsdException w:name="Colorful List Accent 5" w:semiHidden="0" w:uiPriority="72" w:unhideWhenUsed="0"/>
-    <w:lsdException w:name="Colorful Grid Accent 5" w:semiHidden="0" w:uiPriority="73" w:unhideWhenUsed="0"/>
-    <w:lsdException w:name="Light Shading Accent 6" w:semiHidden="0" w:uiPriority="60" w:unhideWhenUsed="0"/>
-    <w:lsdException w:name="Light List Accent 6" w:semiHidden="0" w:uiPriority="61" w:unhideWhenUsed="0"/>
-    <w:lsdException w:name="Light Grid Accent 6" w:semiHidden="0" w:uiPriority="62" w:unhideWhenUsed="0"/>
-    <w:lsdException w:name="Medium Shading 1 Accent 6" w:semiHidden="0" w:uiPriority="63" w:unhideWhenUsed="0"/>
-    <w:lsdException w:name="Medium Shading 2 Accent 6" w:semiHidden="0" w:uiPriority="64" w:unhideWhenUsed="0"/>
-    <w:lsdException w:name="Medium List 1 Accent 6" w:semiHidden="0" w:uiPriority="65" w:unhideWhenUsed="0"/>
-    <w:lsdException w:name="Medium List 2 Accent 6" w:semiHidden="0" w:uiPriority="66" w:unhideWhenUsed="0"/>
-    <w:lsdException w:name="Medium Grid 1 Accent 6" w:semiHidden="0" w:uiPriority="67" w:unhideWhenUsed="0"/>
-    <w:lsdException w:name="Medium Grid 2 Accent 6" w:semiHidden="0" w:uiPriority="68" w:unhideWhenUsed="0"/>
-    <w:lsdException w:name="Medium Grid 3 Accent 6" w:semiHidden="0" w:uiPriority="69" w:unhideWhenUsed="0"/>
-    <w:lsdException w:name="Dark List Accent 6" w:semiHidden="0" w:uiPriority="70" w:unhideWhenUsed="0"/>
-    <w:lsdException w:name="Colorful Shading Accent 6" w:semiHidden="0" w:uiPriority="71" w:unhideWhenUsed="0"/>
-    <w:lsdException w:name="Colorful List Accent 6" w:semiHidden="0" w:uiPriority="72" w:unhideWhenUsed="0"/>
-    <w:lsdException w:name="Colorful Grid Accent 6" w:semiHidden="0" w:uiPriority="73" w:unhideWhenUsed="0"/>
-    <w:lsdException w:name="Subtle Emphasis" w:semiHidden="0" w:uiPriority="19" w:unhideWhenUsed="0" w:qFormat="1"/>
-    <w:lsdException w:name="Intense Emphasis" w:semiHidden="0" w:uiPriority="21" w:unhideWhenUsed="0" w:qFormat="1"/>
-    <w:lsdException w:name="Subtle Reference" w:semiHidden="0" w:uiPriority="31" w:unhideWhenUsed="0" w:qFormat="1"/>
-    <w:lsdException w:name="Intense Reference" w:semiHidden="0" w:uiPriority="32" w:unhideWhenUsed="0" w:qFormat="1"/>
-    <w:lsdException w:name="Book Title" w:semiHidden="0" w:uiPriority="33" w:unhideWhenUsed="0" w:qFormat="1"/>
-    <w:lsdException w:name="Bibliography" w:uiPriority="37"/>
-    <w:lsdException w:name="TOC Heading" w:uiPriority="39" w:qFormat="1"/>
-  </w:latentStyles>
-  <w:style w:type="paragraph" w:default="1" w:styleId="Normal">
-    <w:name w:val="Normal"/>
-    <w:qFormat/>
-  </w:style>
-  <w:style w:type="character" w:default="1" w:styleId="Tipodeletrapredefinidodopargrafo">
-    <w:name w:val="Default Paragraph Font"/>
-    <w:uiPriority w:val="1"/>
-    <w:semiHidden/>
-    <w:unhideWhenUsed/>
-  </w:style>
-  <w:style w:type="table" w:default="1" w:styleId="Tabelanormal">
-    <w:name w:val="Normal Table"/>
-    <w:uiPriority w:val="99"/>
-    <w:semiHidden/>
-    <w:unhideWhenUsed/>
-    <w:tblPr>
-      <w:tblInd w:w="0" w:type="dxa"/>
-      <w:tblCellMar>
-        <w:top w:w="0" w:type="dxa"/>
-        <w:left w:w="108" w:type="dxa"/>
-        <w:bottom w:w="0" w:type="dxa"/>
-        <w:right w:w="108" w:type="dxa"/>
-      </w:tblCellMar>
-    </w:tblPr>
-  </w:style>
-  <w:style w:type="numbering" w:default="1" w:styleId="Semlista">
-    <w:name w:val="No List"/>
-    <w:uiPriority w:val="99"/>
-    <w:semiHidden/>
-    <w:unhideWhenUsed/>
-  </w:style>
-  <w:style w:type="paragraph" w:styleId="SemEspaamento">
-    <w:name w:val="No Spacing"/>
-    <w:uiPriority w:val="1"/>
-    <w:qFormat/>
-    <w:rsid w:val="00167C57"/>
-    <w:pPr>
-      <w:spacing w:after="0" w:line="240" w:lineRule="auto"/>
-    </w:pPr>
-  </w:style>
-  <w:style w:type="paragraph" w:styleId="PargrafodaLista">
-    <w:name w:val="List Paragraph"/>
-    <w:basedOn w:val="Normal"/>
-    <w:uiPriority w:val="34"/>
-    <w:qFormat/>
-    <w:rsid w:val="00167C57"/>
-    <w:pPr>
-      <w:ind w:left="720"/>
-      <w:contextualSpacing/>
-    </w:pPr>
-  </w:style>
-  <w:style w:type="paragraph" w:styleId="Cabealho">
-    <w:name w:val="header"/>
-    <w:basedOn w:val="Normal"/>
-    <w:link w:val="CabealhoCarcter"/>
-    <w:uiPriority w:val="99"/>
-    <w:unhideWhenUsed/>
-    <w:rsid w:val="00167C57"/>
-    <w:pPr>
-      <w:tabs>
-        <w:tab w:val="center" w:pos="4252"/>
-        <w:tab w:val="right" w:pos="8504"/>
-      </w:tabs>
-      <w:spacing w:after="0" w:line="240" w:lineRule="auto"/>
-    </w:pPr>
-  </w:style>
-  <w:style w:type="character" w:customStyle="1" w:styleId="CabealhoCarcter">
-    <w:name w:val="Cabeçalho Carácter"/>
-    <w:basedOn w:val="Tipodeletrapredefinidodopargrafo"/>
-    <w:link w:val="Cabealho"/>
-    <w:uiPriority w:val="99"/>
-    <w:rsid w:val="00167C57"/>
-  </w:style>
-  <w:style w:type="paragraph" w:styleId="Rodap">
-    <w:name w:val="footer"/>
-    <w:basedOn w:val="Normal"/>
-    <w:link w:val="RodapCarcter"/>
-    <w:uiPriority w:val="99"/>
-    <w:unhideWhenUsed/>
-    <w:rsid w:val="00167C57"/>
-    <w:pPr>
-      <w:tabs>
-        <w:tab w:val="center" w:pos="4252"/>
-        <w:tab w:val="right" w:pos="8504"/>
-      </w:tabs>
-      <w:spacing w:after="0" w:line="240" w:lineRule="auto"/>
-    </w:pPr>
-  </w:style>
-  <w:style w:type="character" w:customStyle="1" w:styleId="RodapCarcter">
-    <w:name w:val="Rodapé Carácter"/>
-    <w:basedOn w:val="Tipodeletrapredefinidodopargrafo"/>
-    <w:link w:val="Rodap"/>
-    <w:uiPriority w:val="99"/>
-    <w:rsid w:val="00167C57"/>
-  </w:style>
-  <w:style w:type="paragraph" w:styleId="Textodebalo">
-    <w:name w:val="Balloon Text"/>
-    <w:basedOn w:val="Normal"/>
-    <w:link w:val="TextodebaloCarcter"/>
-    <w:uiPriority w:val="99"/>
-    <w:semiHidden/>
-    <w:unhideWhenUsed/>
-    <w:rsid w:val="00167C57"/>
-    <w:pPr>
-      <w:spacing w:after="0" w:line="240" w:lineRule="auto"/>
-    </w:pPr>
-    <w:rPr>
-      <w:rFonts w:ascii="Tahoma" w:hAnsi="Tahoma" w:cs="Tahoma"/>
-      <w:sz w:val="16"/>
-      <w:szCs w:val="16"/>
-    </w:rPr>
-  </w:style>
-  <w:style w:type="character" w:customStyle="1" w:styleId="TextodebaloCarcter">
-    <w:name w:val="Texto de balão Carácter"/>
+  <w:style w:type="character" w:customStyle="1" w:styleId="TextodebaloCarter">
+    <w:name w:val="Texto de balão Caráter"/>
     <w:basedOn w:val="Tipodeletrapredefinidodopargrafo"/>
     <w:link w:val="Textodebalo"/>
     <w:uiPriority w:val="99"/>

</xml_diff>